<commit_message>
completed theme all functionalities
</commit_message>
<xml_diff>
--- a/images/New_Proposal_VOC.docx
+++ b/images/New_Proposal_VOC.docx
@@ -324,6 +324,23 @@
           <w:sz w:val="28"/>
           <w:szCs w:val="28"/>
         </w:rPr>
+        <w:t>FYP Code: 20F-03</w:t>
+      </w:r>
+    </w:p>
+    <w:p>
+      <w:pPr>
+        <w:spacing w:line="360" w:lineRule="auto"/>
+        <w:ind w:left="1440"/>
+        <w:rPr>
+          <w:sz w:val="28"/>
+          <w:szCs w:val="28"/>
+        </w:rPr>
+      </w:pPr>
+      <w:r>
+        <w:rPr>
+          <w:sz w:val="28"/>
+          <w:szCs w:val="28"/>
+        </w:rPr>
         <w:t xml:space="preserve">Supervisor: </w:t>
       </w:r>
       <w:r>
@@ -2203,6 +2220,19 @@
     </w:p>
     <w:p>
       <w:pPr>
+        <w:ind w:left="2880" w:firstLine="720"/>
+        <w:jc w:val="both"/>
+        <w:rPr>
+          <w:b/>
+          <w:bCs/>
+          <w:sz w:val="32"/>
+          <w:szCs w:val="32"/>
+          <w:u w:val="single"/>
+        </w:rPr>
+      </w:pPr>
+    </w:p>
+    <w:p>
+      <w:pPr>
         <w:spacing w:line="276" w:lineRule="auto"/>
         <w:jc w:val="both"/>
         <w:rPr>
@@ -3384,6 +3414,10 @@
       <w:pPr>
         <w:ind w:left="720"/>
         <w:jc w:val="both"/>
+        <w:rPr>
+          <w:sz w:val="28"/>
+          <w:szCs w:val="28"/>
+        </w:rPr>
       </w:pPr>
       <w:r>
         <w:rPr>
@@ -3413,494 +3447,2771 @@
         </w:rPr>
         <w:t xml:space="preserve"> Some key finds are summarized below:</w:t>
       </w:r>
-      <w:r>
-        <w:rPr>
-          <w:sz w:val="28"/>
-          <w:szCs w:val="28"/>
-        </w:rPr>
-        <w:br/>
-      </w:r>
+    </w:p>
+    <w:p>
+      <w:pPr>
+        <w:ind w:left="720"/>
+        <w:jc w:val="both"/>
+        <w:rPr>
+          <w:sz w:val="28"/>
+          <w:szCs w:val="28"/>
+        </w:rPr>
+      </w:pPr>
     </w:p>
     <w:tbl>
       <w:tblPr>
-        <w:tblStyle w:val="TableGrid"/>
-        <w:tblW w:w="9350" w:type="dxa"/>
-        <w:tblInd w:w="720" w:type="dxa"/>
+        <w:tblW w:w="7436" w:type="dxa"/>
+        <w:jc w:val="center"/>
         <w:tblLook w:val="04A0" w:firstRow="1" w:lastRow="0" w:firstColumn="1" w:lastColumn="0" w:noHBand="0" w:noVBand="1"/>
       </w:tblPr>
       <w:tblGrid>
-        <w:gridCol w:w="3116"/>
-        <w:gridCol w:w="3117"/>
-        <w:gridCol w:w="3117"/>
+        <w:gridCol w:w="1777"/>
+        <w:gridCol w:w="2813"/>
+        <w:gridCol w:w="2610"/>
+        <w:gridCol w:w="277"/>
       </w:tblGrid>
       <w:tr>
+        <w:trPr>
+          <w:gridAfter w:val="1"/>
+          <w:wAfter w:w="236" w:type="dxa"/>
+          <w:trHeight w:val="458"/>
+          <w:jc w:val="center"/>
+        </w:trPr>
         <w:tc>
           <w:tcPr>
-            <w:tcW w:w="3116" w:type="dxa"/>
+            <w:tcW w:w="4590" w:type="dxa"/>
+            <w:gridSpan w:val="2"/>
+            <w:vMerge w:val="restart"/>
+            <w:tcBorders>
+              <w:top w:val="nil"/>
+              <w:left w:val="nil"/>
+              <w:bottom w:val="nil"/>
+              <w:right w:val="nil"/>
+            </w:tcBorders>
+            <w:shd w:val="clear" w:color="000000" w:fill="F8CBAD"/>
+            <w:noWrap/>
+            <w:vAlign w:val="bottom"/>
+            <w:hideMark/>
           </w:tcPr>
           <w:p>
-            <w:r>
-              <w:rPr>
-                <w:sz w:val="32"/>
-                <w:szCs w:val="32"/>
-              </w:rPr>
-              <w:t>Existing Solutions</w:t>
+            <w:pPr>
+              <w:jc w:val="center"/>
+              <w:rPr>
+                <w:b/>
+                <w:bCs/>
+                <w:color w:val="FFFFFF"/>
+                <w:sz w:val="22"/>
+                <w:szCs w:val="22"/>
+              </w:rPr>
+            </w:pPr>
+            <w:r>
+              <w:rPr>
+                <w:b/>
+                <w:bCs/>
+                <w:color w:val="FFFFFF"/>
+                <w:sz w:val="22"/>
+                <w:szCs w:val="22"/>
+              </w:rPr>
+              <w:t>References</w:t>
             </w:r>
           </w:p>
         </w:tc>
         <w:tc>
           <w:tcPr>
-            <w:tcW w:w="3117" w:type="dxa"/>
+            <w:tcW w:w="2610" w:type="dxa"/>
+            <w:vMerge w:val="restart"/>
+            <w:tcBorders>
+              <w:top w:val="nil"/>
+              <w:left w:val="nil"/>
+              <w:bottom w:val="nil"/>
+              <w:right w:val="nil"/>
+            </w:tcBorders>
+            <w:shd w:val="clear" w:color="000000" w:fill="548235"/>
+            <w:noWrap/>
+            <w:vAlign w:val="bottom"/>
+            <w:hideMark/>
           </w:tcPr>
           <w:p>
-            <w:r>
-              <w:rPr>
-                <w:sz w:val="32"/>
-                <w:szCs w:val="32"/>
-              </w:rPr>
-              <w:t>Features</w:t>
-            </w:r>
+            <w:pPr>
+              <w:jc w:val="center"/>
+              <w:rPr>
+                <w:b/>
+                <w:bCs/>
+                <w:color w:val="FFFFFF"/>
+                <w:sz w:val="22"/>
+                <w:szCs w:val="22"/>
+              </w:rPr>
+            </w:pPr>
+            <w:r>
+              <w:rPr>
+                <w:b/>
+                <w:bCs/>
+                <w:color w:val="FFFFFF"/>
+                <w:sz w:val="22"/>
+                <w:szCs w:val="22"/>
+              </w:rPr>
+              <w:t>Available Websites</w:t>
+            </w:r>
+          </w:p>
+        </w:tc>
+      </w:tr>
+      <w:tr>
+        <w:trPr>
+          <w:trHeight w:val="420"/>
+          <w:jc w:val="center"/>
+        </w:trPr>
+        <w:tc>
+          <w:tcPr>
+            <w:tcW w:w="4590" w:type="dxa"/>
+            <w:gridSpan w:val="2"/>
+            <w:vMerge/>
+            <w:tcBorders>
+              <w:top w:val="nil"/>
+              <w:left w:val="nil"/>
+              <w:bottom w:val="nil"/>
+              <w:right w:val="nil"/>
+            </w:tcBorders>
+            <w:vAlign w:val="center"/>
+            <w:hideMark/>
+          </w:tcPr>
+          <w:p>
+            <w:pPr>
+              <w:rPr>
+                <w:b/>
+                <w:bCs/>
+                <w:color w:val="FFFFFF"/>
+                <w:sz w:val="22"/>
+                <w:szCs w:val="22"/>
+              </w:rPr>
+            </w:pPr>
           </w:p>
         </w:tc>
         <w:tc>
           <w:tcPr>
-            <w:tcW w:w="3117" w:type="dxa"/>
+            <w:tcW w:w="2610" w:type="dxa"/>
+            <w:vMerge/>
+            <w:tcBorders>
+              <w:top w:val="nil"/>
+              <w:left w:val="nil"/>
+              <w:bottom w:val="nil"/>
+              <w:right w:val="nil"/>
+            </w:tcBorders>
+            <w:vAlign w:val="center"/>
+            <w:hideMark/>
           </w:tcPr>
           <w:p>
-            <w:r>
-              <w:rPr>
-                <w:sz w:val="32"/>
-                <w:szCs w:val="32"/>
-              </w:rPr>
-              <w:t>Redundant Features</w:t>
-            </w:r>
+            <w:pPr>
+              <w:rPr>
+                <w:b/>
+                <w:bCs/>
+                <w:color w:val="FFFFFF"/>
+                <w:sz w:val="22"/>
+                <w:szCs w:val="22"/>
+              </w:rPr>
+            </w:pPr>
+          </w:p>
+        </w:tc>
+        <w:tc>
+          <w:tcPr>
+            <w:tcW w:w="236" w:type="dxa"/>
+            <w:tcBorders>
+              <w:top w:val="nil"/>
+              <w:left w:val="nil"/>
+              <w:bottom w:val="nil"/>
+              <w:right w:val="nil"/>
+            </w:tcBorders>
+            <w:shd w:val="clear" w:color="auto" w:fill="auto"/>
+            <w:noWrap/>
+            <w:vAlign w:val="bottom"/>
+            <w:hideMark/>
+          </w:tcPr>
+          <w:p>
+            <w:pPr>
+              <w:jc w:val="center"/>
+              <w:rPr>
+                <w:rFonts w:ascii="Calibri" w:hAnsi="Calibri" w:cs="Calibri"/>
+                <w:b/>
+                <w:bCs/>
+                <w:color w:val="FFFFFF"/>
+                <w:sz w:val="22"/>
+                <w:szCs w:val="22"/>
+              </w:rPr>
+            </w:pPr>
           </w:p>
         </w:tc>
       </w:tr>
       <w:tr>
+        <w:trPr>
+          <w:trHeight w:val="450"/>
+          <w:jc w:val="center"/>
+        </w:trPr>
         <w:tc>
           <w:tcPr>
-            <w:tcW w:w="3116" w:type="dxa"/>
+            <w:tcW w:w="1777" w:type="dxa"/>
+            <w:tcBorders>
+              <w:top w:val="nil"/>
+              <w:left w:val="nil"/>
+              <w:bottom w:val="nil"/>
+              <w:right w:val="nil"/>
+            </w:tcBorders>
+            <w:shd w:val="clear" w:color="000000" w:fill="FCE4D6"/>
+            <w:noWrap/>
+            <w:vAlign w:val="bottom"/>
+            <w:hideMark/>
           </w:tcPr>
           <w:p>
             <w:pPr>
               <w:rPr>
-                <w:sz w:val="28"/>
-                <w:szCs w:val="28"/>
+                <w:color w:val="0563C1"/>
+                <w:sz w:val="22"/>
+                <w:szCs w:val="22"/>
+                <w:u w:val="single"/>
+                <w:vertAlign w:val="superscript"/>
               </w:rPr>
             </w:pPr>
-            <w:r>
-              <w:rPr>
-                <w:sz w:val="28"/>
-                <w:szCs w:val="28"/>
-              </w:rPr>
-              <w:t>Voice of Customer (Facebook Page)</w:t>
-            </w:r>
-            <w:r>
-              <w:rPr>
-                <w:rStyle w:val="FootnoteReference"/>
-                <w:sz w:val="28"/>
-                <w:szCs w:val="28"/>
-              </w:rPr>
-              <w:footnoteReference w:id="1"/>
-            </w:r>
+            <w:hyperlink r:id="rId10" w:history="1">
+              <w:r>
+                <w:rPr>
+                  <w:color w:val="0563C1"/>
+                  <w:sz w:val="22"/>
+                  <w:szCs w:val="22"/>
+                  <w:u w:val="single"/>
+                </w:rPr>
+                <w:t>get feedback</w:t>
+              </w:r>
+            </w:hyperlink>
           </w:p>
+        </w:tc>
+        <w:tc>
+          <w:tcPr>
+            <w:tcW w:w="2813" w:type="dxa"/>
+            <w:tcBorders>
+              <w:top w:val="nil"/>
+              <w:left w:val="nil"/>
+              <w:bottom w:val="nil"/>
+              <w:right w:val="nil"/>
+            </w:tcBorders>
+            <w:shd w:val="clear" w:color="000000" w:fill="FCE4D6"/>
+            <w:noWrap/>
+            <w:vAlign w:val="bottom"/>
+            <w:hideMark/>
+          </w:tcPr>
+          <w:p>
+            <w:pPr>
+              <w:rPr>
+                <w:color w:val="0563C1"/>
+                <w:sz w:val="22"/>
+                <w:szCs w:val="22"/>
+                <w:u w:val="single"/>
+              </w:rPr>
+            </w:pPr>
+            <w:hyperlink r:id="rId11" w:history="1">
+              <w:r>
+                <w:rPr>
+                  <w:color w:val="0563C1"/>
+                  <w:sz w:val="22"/>
+                  <w:szCs w:val="22"/>
+                  <w:u w:val="single"/>
+                </w:rPr>
+                <w:t>getappforGetFeedback</w:t>
+              </w:r>
+            </w:hyperlink>
+          </w:p>
+        </w:tc>
+        <w:tc>
+          <w:tcPr>
+            <w:tcW w:w="2610" w:type="dxa"/>
+            <w:tcBorders>
+              <w:top w:val="nil"/>
+              <w:left w:val="nil"/>
+              <w:bottom w:val="nil"/>
+              <w:right w:val="nil"/>
+            </w:tcBorders>
+            <w:shd w:val="clear" w:color="000000" w:fill="A9D08E"/>
+            <w:noWrap/>
+            <w:vAlign w:val="bottom"/>
+            <w:hideMark/>
+          </w:tcPr>
+          <w:p>
+            <w:pPr>
+              <w:rPr>
+                <w:color w:val="000000"/>
+                <w:sz w:val="22"/>
+                <w:szCs w:val="22"/>
+              </w:rPr>
+            </w:pPr>
+            <w:r>
+              <w:rPr>
+                <w:color w:val="000000"/>
+                <w:sz w:val="22"/>
+                <w:szCs w:val="22"/>
+              </w:rPr>
+              <w:t>Get Feedback</w:t>
+            </w:r>
+          </w:p>
+        </w:tc>
+        <w:tc>
+          <w:tcPr>
+            <w:tcW w:w="236" w:type="dxa"/>
+            <w:vAlign w:val="center"/>
+            <w:hideMark/>
+          </w:tcPr>
+          <w:p>
+            <w:pPr>
+              <w:rPr>
+                <w:sz w:val="20"/>
+                <w:szCs w:val="20"/>
+              </w:rPr>
+            </w:pPr>
+          </w:p>
+        </w:tc>
+      </w:tr>
+      <w:tr>
+        <w:trPr>
+          <w:trHeight w:val="450"/>
+          <w:jc w:val="center"/>
+        </w:trPr>
+        <w:tc>
+          <w:tcPr>
+            <w:tcW w:w="1777" w:type="dxa"/>
+            <w:tcBorders>
+              <w:top w:val="nil"/>
+              <w:left w:val="nil"/>
+              <w:bottom w:val="nil"/>
+              <w:right w:val="nil"/>
+            </w:tcBorders>
+            <w:shd w:val="clear" w:color="000000" w:fill="FCE4D6"/>
+            <w:noWrap/>
+            <w:vAlign w:val="bottom"/>
+            <w:hideMark/>
+          </w:tcPr>
+          <w:p>
+            <w:pPr>
+              <w:rPr>
+                <w:color w:val="0563C1"/>
+                <w:sz w:val="22"/>
+                <w:szCs w:val="22"/>
+                <w:u w:val="single"/>
+              </w:rPr>
+            </w:pPr>
+            <w:hyperlink r:id="rId12" w:history="1">
+              <w:r>
+                <w:rPr>
+                  <w:color w:val="0563C1"/>
+                  <w:sz w:val="22"/>
+                  <w:szCs w:val="22"/>
+                  <w:u w:val="single"/>
+                </w:rPr>
+                <w:t>SurveyMonkey</w:t>
+              </w:r>
+            </w:hyperlink>
+          </w:p>
+        </w:tc>
+        <w:tc>
+          <w:tcPr>
+            <w:tcW w:w="2813" w:type="dxa"/>
+            <w:tcBorders>
+              <w:top w:val="nil"/>
+              <w:left w:val="nil"/>
+              <w:bottom w:val="nil"/>
+              <w:right w:val="nil"/>
+            </w:tcBorders>
+            <w:shd w:val="clear" w:color="000000" w:fill="FCE4D6"/>
+            <w:noWrap/>
+            <w:vAlign w:val="bottom"/>
+            <w:hideMark/>
+          </w:tcPr>
+          <w:p>
+            <w:pPr>
+              <w:rPr>
+                <w:color w:val="0563C1"/>
+                <w:sz w:val="22"/>
+                <w:szCs w:val="22"/>
+                <w:u w:val="single"/>
+              </w:rPr>
+            </w:pPr>
+            <w:hyperlink r:id="rId13" w:history="1">
+              <w:r>
+                <w:rPr>
+                  <w:color w:val="0563C1"/>
+                  <w:sz w:val="22"/>
+                  <w:szCs w:val="22"/>
+                  <w:u w:val="single"/>
+                </w:rPr>
+                <w:t>getappforsurveymonkey</w:t>
+              </w:r>
+            </w:hyperlink>
+          </w:p>
+        </w:tc>
+        <w:tc>
+          <w:tcPr>
+            <w:tcW w:w="2610" w:type="dxa"/>
+            <w:tcBorders>
+              <w:top w:val="nil"/>
+              <w:left w:val="nil"/>
+              <w:bottom w:val="nil"/>
+              <w:right w:val="nil"/>
+            </w:tcBorders>
+            <w:shd w:val="clear" w:color="000000" w:fill="A9D08E"/>
+            <w:noWrap/>
+            <w:vAlign w:val="bottom"/>
+            <w:hideMark/>
+          </w:tcPr>
+          <w:p>
+            <w:pPr>
+              <w:rPr>
+                <w:color w:val="000000"/>
+                <w:sz w:val="22"/>
+                <w:szCs w:val="22"/>
+              </w:rPr>
+            </w:pPr>
+            <w:r>
+              <w:rPr>
+                <w:color w:val="000000"/>
+                <w:sz w:val="22"/>
+                <w:szCs w:val="22"/>
+              </w:rPr>
+              <w:t>SurveyMonkey</w:t>
+            </w:r>
+          </w:p>
+        </w:tc>
+        <w:tc>
+          <w:tcPr>
+            <w:tcW w:w="236" w:type="dxa"/>
+            <w:vAlign w:val="center"/>
+            <w:hideMark/>
+          </w:tcPr>
+          <w:p>
+            <w:pPr>
+              <w:rPr>
+                <w:sz w:val="20"/>
+                <w:szCs w:val="20"/>
+              </w:rPr>
+            </w:pPr>
+          </w:p>
+        </w:tc>
+      </w:tr>
+      <w:tr>
+        <w:trPr>
+          <w:trHeight w:val="450"/>
+          <w:jc w:val="center"/>
+        </w:trPr>
+        <w:tc>
+          <w:tcPr>
+            <w:tcW w:w="1777" w:type="dxa"/>
+            <w:tcBorders>
+              <w:top w:val="nil"/>
+              <w:left w:val="nil"/>
+              <w:bottom w:val="nil"/>
+              <w:right w:val="nil"/>
+            </w:tcBorders>
+            <w:shd w:val="clear" w:color="000000" w:fill="FCE4D6"/>
+            <w:noWrap/>
+            <w:vAlign w:val="bottom"/>
+            <w:hideMark/>
+          </w:tcPr>
+          <w:p>
+            <w:pPr>
+              <w:rPr>
+                <w:color w:val="0563C1"/>
+                <w:sz w:val="22"/>
+                <w:szCs w:val="22"/>
+                <w:u w:val="single"/>
+              </w:rPr>
+            </w:pPr>
+            <w:hyperlink r:id="rId14" w:anchor="features" w:history="1">
+              <w:r>
+                <w:rPr>
+                  <w:color w:val="0563C1"/>
+                  <w:sz w:val="22"/>
+                  <w:szCs w:val="22"/>
+                  <w:u w:val="single"/>
+                </w:rPr>
+                <w:t>review spreader</w:t>
+              </w:r>
+            </w:hyperlink>
+          </w:p>
+        </w:tc>
+        <w:tc>
+          <w:tcPr>
+            <w:tcW w:w="2813" w:type="dxa"/>
+            <w:tcBorders>
+              <w:top w:val="nil"/>
+              <w:left w:val="nil"/>
+              <w:bottom w:val="nil"/>
+              <w:right w:val="nil"/>
+            </w:tcBorders>
+            <w:shd w:val="clear" w:color="000000" w:fill="FCE4D6"/>
+            <w:noWrap/>
+            <w:vAlign w:val="bottom"/>
+            <w:hideMark/>
+          </w:tcPr>
+          <w:p>
+            <w:pPr>
+              <w:rPr>
+                <w:color w:val="0563C1"/>
+                <w:sz w:val="22"/>
+                <w:szCs w:val="22"/>
+                <w:u w:val="single"/>
+              </w:rPr>
+            </w:pPr>
+            <w:hyperlink r:id="rId15" w:history="1">
+              <w:r>
+                <w:rPr>
+                  <w:color w:val="0563C1"/>
+                  <w:sz w:val="22"/>
+                  <w:szCs w:val="22"/>
+                  <w:u w:val="single"/>
+                </w:rPr>
+                <w:t>getappForreviewspreader</w:t>
+              </w:r>
+            </w:hyperlink>
+          </w:p>
+        </w:tc>
+        <w:tc>
+          <w:tcPr>
+            <w:tcW w:w="2610" w:type="dxa"/>
+            <w:tcBorders>
+              <w:top w:val="nil"/>
+              <w:left w:val="nil"/>
+              <w:bottom w:val="nil"/>
+              <w:right w:val="nil"/>
+            </w:tcBorders>
+            <w:shd w:val="clear" w:color="000000" w:fill="A9D08E"/>
+            <w:noWrap/>
+            <w:vAlign w:val="bottom"/>
+            <w:hideMark/>
+          </w:tcPr>
+          <w:p>
+            <w:pPr>
+              <w:rPr>
+                <w:color w:val="000000"/>
+                <w:sz w:val="22"/>
+                <w:szCs w:val="22"/>
+              </w:rPr>
+            </w:pPr>
+            <w:r>
+              <w:rPr>
+                <w:color w:val="000000"/>
+                <w:sz w:val="22"/>
+                <w:szCs w:val="22"/>
+              </w:rPr>
+              <w:t>Reviews Spreader</w:t>
+            </w:r>
+          </w:p>
+        </w:tc>
+        <w:tc>
+          <w:tcPr>
+            <w:tcW w:w="236" w:type="dxa"/>
+            <w:vAlign w:val="center"/>
+            <w:hideMark/>
+          </w:tcPr>
+          <w:p>
+            <w:pPr>
+              <w:rPr>
+                <w:sz w:val="20"/>
+                <w:szCs w:val="20"/>
+              </w:rPr>
+            </w:pPr>
+          </w:p>
+        </w:tc>
+      </w:tr>
+      <w:tr>
+        <w:trPr>
+          <w:trHeight w:val="450"/>
+          <w:jc w:val="center"/>
+        </w:trPr>
+        <w:tc>
+          <w:tcPr>
+            <w:tcW w:w="1777" w:type="dxa"/>
+            <w:tcBorders>
+              <w:top w:val="nil"/>
+              <w:left w:val="nil"/>
+              <w:bottom w:val="nil"/>
+              <w:right w:val="nil"/>
+            </w:tcBorders>
+            <w:shd w:val="clear" w:color="000000" w:fill="FCE4D6"/>
+            <w:noWrap/>
+            <w:vAlign w:val="bottom"/>
+          </w:tcPr>
           <w:p/>
         </w:tc>
         <w:tc>
           <w:tcPr>
-            <w:tcW w:w="3117" w:type="dxa"/>
+            <w:tcW w:w="2813" w:type="dxa"/>
+            <w:tcBorders>
+              <w:top w:val="nil"/>
+              <w:left w:val="nil"/>
+              <w:bottom w:val="nil"/>
+              <w:right w:val="nil"/>
+            </w:tcBorders>
+            <w:shd w:val="clear" w:color="000000" w:fill="FCE4D6"/>
+            <w:noWrap/>
+            <w:vAlign w:val="bottom"/>
+          </w:tcPr>
+          <w:p/>
+        </w:tc>
+        <w:tc>
+          <w:tcPr>
+            <w:tcW w:w="2610" w:type="dxa"/>
+            <w:tcBorders>
+              <w:top w:val="nil"/>
+              <w:left w:val="nil"/>
+              <w:bottom w:val="nil"/>
+              <w:right w:val="nil"/>
+            </w:tcBorders>
+            <w:shd w:val="clear" w:color="000000" w:fill="A9D08E"/>
+            <w:noWrap/>
+            <w:vAlign w:val="bottom"/>
           </w:tcPr>
           <w:p>
             <w:pPr>
-              <w:pStyle w:val="ListParagraph"/>
-              <w:numPr>
-                <w:ilvl w:val="0"/>
-                <w:numId w:val="10"/>
-              </w:numPr>
+              <w:rPr>
+                <w:color w:val="000000"/>
+                <w:sz w:val="22"/>
+                <w:szCs w:val="22"/>
+              </w:rPr>
             </w:pPr>
-            <w:r>
-              <w:rPr>
-                <w:sz w:val="28"/>
-                <w:szCs w:val="28"/>
-              </w:rPr>
-              <w:t>Customer feedback collection</w:t>
-            </w:r>
-          </w:p>
-          <w:p>
-            <w:pPr>
-              <w:pStyle w:val="ListParagraph"/>
-              <w:numPr>
-                <w:ilvl w:val="0"/>
-                <w:numId w:val="10"/>
-              </w:numPr>
-            </w:pPr>
-            <w:r>
-              <w:rPr>
-                <w:sz w:val="28"/>
-                <w:szCs w:val="28"/>
-              </w:rPr>
-              <w:t>Engagement and interaction</w:t>
-            </w:r>
-          </w:p>
-          <w:p>
-            <w:pPr>
-              <w:pStyle w:val="ListParagraph"/>
-              <w:numPr>
-                <w:ilvl w:val="0"/>
-                <w:numId w:val="10"/>
-              </w:numPr>
-            </w:pPr>
-            <w:r>
-              <w:rPr>
-                <w:sz w:val="28"/>
-                <w:szCs w:val="28"/>
-              </w:rPr>
-              <w:t>Product/Services updates</w:t>
-            </w:r>
-            <w:r>
-              <w:t xml:space="preserve"> </w:t>
-            </w:r>
           </w:p>
         </w:tc>
         <w:tc>
           <w:tcPr>
-            <w:tcW w:w="3117" w:type="dxa"/>
+            <w:tcW w:w="236" w:type="dxa"/>
+            <w:vAlign w:val="center"/>
           </w:tcPr>
           <w:p>
             <w:pPr>
-              <w:pStyle w:val="ListParagraph"/>
-              <w:numPr>
-                <w:ilvl w:val="0"/>
-                <w:numId w:val="10"/>
-              </w:numPr>
+              <w:rPr>
+                <w:sz w:val="20"/>
+                <w:szCs w:val="20"/>
+              </w:rPr>
             </w:pPr>
-            <w:r>
-              <w:rPr>
-                <w:sz w:val="28"/>
-                <w:szCs w:val="28"/>
-              </w:rPr>
-              <w:t>Negative feedback</w:t>
-            </w:r>
           </w:p>
+        </w:tc>
+      </w:tr>
+    </w:tbl>
+    <w:p>
+      <w:pPr>
+        <w:jc w:val="center"/>
+      </w:pPr>
+    </w:p>
+    <w:p>
+      <w:pPr>
+        <w:jc w:val="center"/>
+      </w:pPr>
+    </w:p>
+    <w:p>
+      <w:pPr>
+        <w:jc w:val="center"/>
+      </w:pPr>
+    </w:p>
+    <w:p>
+      <w:pPr>
+        <w:jc w:val="center"/>
+      </w:pPr>
+    </w:p>
+    <w:p>
+      <w:pPr>
+        <w:jc w:val="center"/>
+      </w:pPr>
+    </w:p>
+    <w:p>
+      <w:pPr>
+        <w:jc w:val="center"/>
+      </w:pPr>
+    </w:p>
+    <w:p>
+      <w:pPr>
+        <w:jc w:val="center"/>
+      </w:pPr>
+      <w:r>
+        <w:lastRenderedPageBreak/>
+        <w:br/>
+      </w:r>
+    </w:p>
+    <w:tbl>
+      <w:tblPr>
+        <w:tblW w:w="10860" w:type="dxa"/>
+        <w:tblInd w:w="-743" w:type="dxa"/>
+        <w:tblLook w:val="04A0" w:firstRow="1" w:lastRow="0" w:firstColumn="1" w:lastColumn="0" w:noHBand="0" w:noVBand="1"/>
+      </w:tblPr>
+      <w:tblGrid>
+        <w:gridCol w:w="2440"/>
+        <w:gridCol w:w="2136"/>
+        <w:gridCol w:w="2357"/>
+        <w:gridCol w:w="2033"/>
+        <w:gridCol w:w="1894"/>
+      </w:tblGrid>
+      <w:tr>
+        <w:trPr>
+          <w:trHeight w:val="300"/>
+        </w:trPr>
+        <w:tc>
+          <w:tcPr>
+            <w:tcW w:w="2440" w:type="dxa"/>
+            <w:vMerge w:val="restart"/>
+            <w:tcBorders>
+              <w:top w:val="nil"/>
+              <w:left w:val="nil"/>
+              <w:bottom w:val="nil"/>
+              <w:right w:val="nil"/>
+            </w:tcBorders>
+            <w:shd w:val="clear" w:color="000000" w:fill="548235"/>
+            <w:noWrap/>
+            <w:vAlign w:val="bottom"/>
+            <w:hideMark/>
+          </w:tcPr>
           <w:p>
             <w:pPr>
-              <w:pStyle w:val="ListParagraph"/>
-              <w:numPr>
-                <w:ilvl w:val="0"/>
-                <w:numId w:val="10"/>
-              </w:numPr>
+              <w:jc w:val="center"/>
+              <w:rPr>
+                <w:b/>
+                <w:bCs/>
+                <w:color w:val="FFFFFF"/>
+              </w:rPr>
             </w:pPr>
             <w:r>
               <w:rPr>
-                <w:sz w:val="28"/>
-                <w:szCs w:val="28"/>
-              </w:rPr>
-              <w:t>Volume of data</w:t>
+                <w:b/>
+                <w:bCs/>
+                <w:color w:val="FFFFFF"/>
+              </w:rPr>
+              <w:t>Available Websites</w:t>
             </w:r>
           </w:p>
+        </w:tc>
+        <w:tc>
+          <w:tcPr>
+            <w:tcW w:w="8420" w:type="dxa"/>
+            <w:gridSpan w:val="4"/>
+            <w:tcBorders>
+              <w:top w:val="nil"/>
+              <w:left w:val="nil"/>
+              <w:bottom w:val="nil"/>
+              <w:right w:val="nil"/>
+            </w:tcBorders>
+            <w:shd w:val="clear" w:color="000000" w:fill="8EA9DB"/>
+            <w:noWrap/>
+            <w:vAlign w:val="bottom"/>
+            <w:hideMark/>
+          </w:tcPr>
           <w:p>
             <w:pPr>
-              <w:pStyle w:val="ListParagraph"/>
-              <w:numPr>
-                <w:ilvl w:val="0"/>
-                <w:numId w:val="10"/>
-              </w:numPr>
+              <w:jc w:val="center"/>
+              <w:rPr>
+                <w:b/>
+                <w:bCs/>
+                <w:color w:val="000000"/>
+              </w:rPr>
             </w:pPr>
             <w:r>
               <w:rPr>
-                <w:sz w:val="28"/>
-                <w:szCs w:val="28"/>
-              </w:rPr>
-              <w:t>Troll or Fake accounts</w:t>
-            </w:r>
-          </w:p>
-          <w:p>
-            <w:pPr>
-              <w:pStyle w:val="ListParagraph"/>
-              <w:numPr>
-                <w:ilvl w:val="0"/>
-                <w:numId w:val="10"/>
-              </w:numPr>
-            </w:pPr>
-            <w:r>
-              <w:t>Difficulty in filtering relative feedback</w:t>
+                <w:b/>
+                <w:bCs/>
+                <w:color w:val="000000"/>
+              </w:rPr>
+              <w:t>Customer Side</w:t>
             </w:r>
           </w:p>
         </w:tc>
       </w:tr>
       <w:tr>
+        <w:trPr>
+          <w:trHeight w:val="420"/>
+        </w:trPr>
         <w:tc>
           <w:tcPr>
-            <w:tcW w:w="3116" w:type="dxa"/>
+            <w:tcW w:w="2440" w:type="dxa"/>
+            <w:vMerge/>
+            <w:tcBorders>
+              <w:top w:val="nil"/>
+              <w:left w:val="nil"/>
+              <w:bottom w:val="nil"/>
+              <w:right w:val="nil"/>
+            </w:tcBorders>
+            <w:vAlign w:val="center"/>
+            <w:hideMark/>
           </w:tcPr>
           <w:p>
             <w:pPr>
               <w:rPr>
-                <w:sz w:val="28"/>
-                <w:szCs w:val="28"/>
+                <w:b/>
+                <w:bCs/>
+                <w:color w:val="FFFFFF"/>
               </w:rPr>
             </w:pPr>
-            <w:r>
-              <w:rPr>
-                <w:sz w:val="28"/>
-                <w:szCs w:val="28"/>
-              </w:rPr>
-              <w:t>Get</w:t>
-            </w:r>
-            <w:r>
-              <w:rPr>
-                <w:sz w:val="28"/>
-                <w:szCs w:val="28"/>
-              </w:rPr>
-              <w:t xml:space="preserve"> </w:t>
-            </w:r>
-            <w:r>
-              <w:rPr>
-                <w:sz w:val="28"/>
-                <w:szCs w:val="28"/>
-              </w:rPr>
-              <w:t>Feedback</w:t>
-            </w:r>
-            <w:r>
-              <w:rPr>
-                <w:rStyle w:val="FootnoteReference"/>
-                <w:sz w:val="28"/>
-                <w:szCs w:val="28"/>
-              </w:rPr>
-              <w:footnoteReference w:id="2"/>
-            </w:r>
           </w:p>
         </w:tc>
         <w:tc>
           <w:tcPr>
-            <w:tcW w:w="3117" w:type="dxa"/>
+            <w:tcW w:w="2136" w:type="dxa"/>
+            <w:tcBorders>
+              <w:top w:val="nil"/>
+              <w:left w:val="nil"/>
+              <w:bottom w:val="nil"/>
+              <w:right w:val="nil"/>
+            </w:tcBorders>
+            <w:shd w:val="clear" w:color="auto" w:fill="auto"/>
+            <w:noWrap/>
+            <w:vAlign w:val="bottom"/>
+            <w:hideMark/>
           </w:tcPr>
           <w:p>
             <w:pPr>
-              <w:pStyle w:val="ListParagraph"/>
-              <w:numPr>
-                <w:ilvl w:val="0"/>
-                <w:numId w:val="11"/>
-              </w:numPr>
+              <w:rPr>
+                <w:color w:val="2F75B5"/>
+              </w:rPr>
             </w:pPr>
             <w:r>
               <w:rPr>
-                <w:sz w:val="28"/>
-                <w:szCs w:val="28"/>
-              </w:rPr>
-              <w:t>Customizable Surveys</w:t>
-            </w:r>
-          </w:p>
-          <w:p>
-            <w:pPr>
-              <w:pStyle w:val="ListParagraph"/>
-              <w:numPr>
-                <w:ilvl w:val="0"/>
-                <w:numId w:val="11"/>
-              </w:numPr>
-            </w:pPr>
-            <w:r>
-              <w:rPr>
-                <w:sz w:val="28"/>
-                <w:szCs w:val="28"/>
-              </w:rPr>
-              <w:t>Multi-channel distribution</w:t>
+                <w:color w:val="2F75B5"/>
+              </w:rPr>
+              <w:t xml:space="preserve">Reviews Submission </w:t>
             </w:r>
           </w:p>
         </w:tc>
         <w:tc>
           <w:tcPr>
-            <w:tcW w:w="3117" w:type="dxa"/>
+            <w:tcW w:w="2357" w:type="dxa"/>
+            <w:tcBorders>
+              <w:top w:val="nil"/>
+              <w:left w:val="nil"/>
+              <w:bottom w:val="nil"/>
+              <w:right w:val="nil"/>
+            </w:tcBorders>
+            <w:shd w:val="clear" w:color="auto" w:fill="auto"/>
+            <w:noWrap/>
+            <w:vAlign w:val="bottom"/>
+            <w:hideMark/>
           </w:tcPr>
           <w:p>
             <w:pPr>
-              <w:pStyle w:val="ListParagraph"/>
-              <w:numPr>
-                <w:ilvl w:val="0"/>
-                <w:numId w:val="11"/>
-              </w:numPr>
+              <w:rPr>
+                <w:color w:val="2F75B5"/>
+              </w:rPr>
             </w:pPr>
             <w:r>
               <w:rPr>
-                <w:sz w:val="28"/>
-                <w:szCs w:val="28"/>
-              </w:rPr>
-              <w:t>Survey Fatigue</w:t>
+                <w:color w:val="2F75B5"/>
+              </w:rPr>
+              <w:t xml:space="preserve">Complaint Submission </w:t>
             </w:r>
           </w:p>
+        </w:tc>
+        <w:tc>
+          <w:tcPr>
+            <w:tcW w:w="2033" w:type="dxa"/>
+            <w:tcBorders>
+              <w:top w:val="nil"/>
+              <w:left w:val="nil"/>
+              <w:bottom w:val="nil"/>
+              <w:right w:val="nil"/>
+            </w:tcBorders>
+            <w:shd w:val="clear" w:color="auto" w:fill="auto"/>
+            <w:noWrap/>
+            <w:vAlign w:val="bottom"/>
+            <w:hideMark/>
+          </w:tcPr>
           <w:p>
             <w:pPr>
-              <w:pStyle w:val="ListParagraph"/>
-              <w:numPr>
-                <w:ilvl w:val="0"/>
-                <w:numId w:val="11"/>
-              </w:numPr>
+              <w:rPr>
+                <w:color w:val="2F75B5"/>
+              </w:rPr>
             </w:pPr>
             <w:r>
               <w:rPr>
-                <w:sz w:val="28"/>
-                <w:szCs w:val="28"/>
-              </w:rPr>
-              <w:t>Learning Curve</w:t>
+                <w:color w:val="2F75B5"/>
+              </w:rPr>
+              <w:t>Survey Notification</w:t>
             </w:r>
           </w:p>
+        </w:tc>
+        <w:tc>
+          <w:tcPr>
+            <w:tcW w:w="1894" w:type="dxa"/>
+            <w:tcBorders>
+              <w:top w:val="nil"/>
+              <w:left w:val="nil"/>
+              <w:bottom w:val="nil"/>
+              <w:right w:val="nil"/>
+            </w:tcBorders>
+            <w:shd w:val="clear" w:color="auto" w:fill="auto"/>
+            <w:noWrap/>
+            <w:vAlign w:val="bottom"/>
+            <w:hideMark/>
+          </w:tcPr>
           <w:p>
             <w:pPr>
-              <w:pStyle w:val="ListParagraph"/>
-              <w:numPr>
-                <w:ilvl w:val="0"/>
-                <w:numId w:val="11"/>
-              </w:numPr>
+              <w:rPr>
+                <w:color w:val="2F75B5"/>
+              </w:rPr>
             </w:pPr>
             <w:r>
               <w:rPr>
-                <w:sz w:val="28"/>
-                <w:szCs w:val="28"/>
-              </w:rPr>
-              <w:t>Cost Consideration</w:t>
-            </w:r>
-          </w:p>
-          <w:p>
-            <w:pPr>
-              <w:pStyle w:val="ListParagraph"/>
-              <w:numPr>
-                <w:ilvl w:val="0"/>
-                <w:numId w:val="11"/>
-              </w:numPr>
-            </w:pPr>
-            <w:r>
-              <w:rPr>
-                <w:sz w:val="28"/>
-                <w:szCs w:val="28"/>
-              </w:rPr>
-              <w:t>Limited Analytics</w:t>
+                <w:color w:val="2F75B5"/>
+              </w:rPr>
+              <w:t>Business Progress</w:t>
             </w:r>
           </w:p>
         </w:tc>
       </w:tr>
       <w:tr>
+        <w:trPr>
+          <w:trHeight w:val="450"/>
+        </w:trPr>
         <w:tc>
           <w:tcPr>
-            <w:tcW w:w="3116" w:type="dxa"/>
+            <w:tcW w:w="2440" w:type="dxa"/>
+            <w:tcBorders>
+              <w:top w:val="nil"/>
+              <w:left w:val="nil"/>
+              <w:bottom w:val="nil"/>
+              <w:right w:val="nil"/>
+            </w:tcBorders>
+            <w:shd w:val="clear" w:color="000000" w:fill="A9D08E"/>
+            <w:noWrap/>
+            <w:vAlign w:val="bottom"/>
+            <w:hideMark/>
           </w:tcPr>
           <w:p>
             <w:pPr>
               <w:rPr>
-                <w:sz w:val="28"/>
-                <w:szCs w:val="28"/>
+                <w:color w:val="000000"/>
               </w:rPr>
             </w:pPr>
             <w:r>
               <w:rPr>
-                <w:sz w:val="28"/>
-                <w:szCs w:val="28"/>
-              </w:rPr>
-              <w:lastRenderedPageBreak/>
-              <w:t>Survey Monkey</w:t>
+                <w:color w:val="000000"/>
+              </w:rPr>
+              <w:t>Get Feedback</w:t>
             </w:r>
             <w:r>
               <w:rPr>
                 <w:rStyle w:val="FootnoteReference"/>
-                <w:sz w:val="28"/>
-                <w:szCs w:val="28"/>
-              </w:rPr>
-              <w:footnoteReference w:id="3"/>
+                <w:color w:val="000000"/>
+              </w:rPr>
+              <w:footnoteReference w:id="1"/>
             </w:r>
           </w:p>
         </w:tc>
         <w:tc>
           <w:tcPr>
-            <w:tcW w:w="3117" w:type="dxa"/>
+            <w:tcW w:w="2136" w:type="dxa"/>
+            <w:tcBorders>
+              <w:top w:val="nil"/>
+              <w:left w:val="nil"/>
+              <w:bottom w:val="nil"/>
+              <w:right w:val="nil"/>
+            </w:tcBorders>
+            <w:shd w:val="clear" w:color="auto" w:fill="auto"/>
+            <w:noWrap/>
+            <w:vAlign w:val="center"/>
+            <w:hideMark/>
           </w:tcPr>
           <w:p>
             <w:pPr>
-              <w:pStyle w:val="ListParagraph"/>
-              <w:numPr>
-                <w:ilvl w:val="0"/>
-                <w:numId w:val="12"/>
-              </w:numPr>
+              <w:jc w:val="center"/>
+              <w:rPr>
+                <w:rFonts w:ascii="Wingdings" w:hAnsi="Wingdings" w:cs="Calibri"/>
+                <w:color w:val="FF0000"/>
+                <w:sz w:val="36"/>
+                <w:szCs w:val="36"/>
+              </w:rPr>
             </w:pPr>
             <w:r>
               <w:rPr>
-                <w:sz w:val="28"/>
-                <w:szCs w:val="28"/>
-              </w:rPr>
-              <w:t>Survey creation and design</w:t>
-            </w:r>
-          </w:p>
-          <w:p>
-            <w:pPr>
-              <w:pStyle w:val="ListParagraph"/>
-              <w:numPr>
-                <w:ilvl w:val="0"/>
-                <w:numId w:val="12"/>
-              </w:numPr>
-            </w:pPr>
-            <w:r>
-              <w:rPr>
-                <w:sz w:val="28"/>
-                <w:szCs w:val="28"/>
-              </w:rPr>
-              <w:t>Survey analysis</w:t>
-            </w:r>
-          </w:p>
-          <w:p>
-            <w:pPr>
-              <w:pStyle w:val="ListParagraph"/>
-              <w:numPr>
-                <w:ilvl w:val="0"/>
-                <w:numId w:val="12"/>
-              </w:numPr>
-            </w:pPr>
-            <w:r>
-              <w:rPr>
-                <w:sz w:val="28"/>
-                <w:szCs w:val="28"/>
-              </w:rPr>
-              <w:t>Collaboration</w:t>
+                <w:rFonts w:ascii="Wingdings" w:hAnsi="Wingdings" w:cs="Calibri"/>
+                <w:color w:val="FF0000"/>
+                <w:sz w:val="36"/>
+                <w:szCs w:val="36"/>
+              </w:rPr>
+              <w:t>û</w:t>
             </w:r>
           </w:p>
         </w:tc>
         <w:tc>
           <w:tcPr>
-            <w:tcW w:w="3117" w:type="dxa"/>
+            <w:tcW w:w="2357" w:type="dxa"/>
+            <w:tcBorders>
+              <w:top w:val="nil"/>
+              <w:left w:val="nil"/>
+              <w:bottom w:val="nil"/>
+              <w:right w:val="nil"/>
+            </w:tcBorders>
+            <w:shd w:val="clear" w:color="auto" w:fill="auto"/>
+            <w:noWrap/>
+            <w:vAlign w:val="center"/>
+            <w:hideMark/>
           </w:tcPr>
           <w:p>
             <w:pPr>
-              <w:pStyle w:val="ListParagraph"/>
-              <w:numPr>
-                <w:ilvl w:val="0"/>
-                <w:numId w:val="12"/>
-              </w:numPr>
+              <w:jc w:val="center"/>
+              <w:rPr>
+                <w:rFonts w:ascii="Wingdings" w:hAnsi="Wingdings" w:cs="Calibri"/>
+                <w:color w:val="FF0000"/>
+                <w:sz w:val="36"/>
+                <w:szCs w:val="36"/>
+              </w:rPr>
             </w:pPr>
             <w:r>
               <w:rPr>
+                <w:rFonts w:ascii="Wingdings" w:hAnsi="Wingdings" w:cs="Calibri"/>
+                <w:color w:val="FF0000"/>
+                <w:sz w:val="36"/>
+                <w:szCs w:val="36"/>
+              </w:rPr>
+              <w:t>û</w:t>
+            </w:r>
+          </w:p>
+        </w:tc>
+        <w:tc>
+          <w:tcPr>
+            <w:tcW w:w="2033" w:type="dxa"/>
+            <w:tcBorders>
+              <w:top w:val="nil"/>
+              <w:left w:val="nil"/>
+              <w:bottom w:val="nil"/>
+              <w:right w:val="nil"/>
+            </w:tcBorders>
+            <w:shd w:val="clear" w:color="auto" w:fill="auto"/>
+            <w:noWrap/>
+            <w:vAlign w:val="center"/>
+            <w:hideMark/>
+          </w:tcPr>
+          <w:p>
+            <w:pPr>
+              <w:jc w:val="center"/>
+              <w:rPr>
+                <w:rFonts w:ascii="Wingdings" w:hAnsi="Wingdings" w:cs="Calibri"/>
+                <w:color w:val="00B050"/>
+                <w:sz w:val="36"/>
+                <w:szCs w:val="36"/>
+              </w:rPr>
+            </w:pPr>
+            <w:r>
+              <w:rPr>
+                <w:rFonts w:ascii="Wingdings" w:hAnsi="Wingdings" w:cs="Calibri"/>
+                <w:color w:val="00B050"/>
+                <w:sz w:val="36"/>
+                <w:szCs w:val="36"/>
+              </w:rPr>
+              <w:t>ü</w:t>
+            </w:r>
+          </w:p>
+        </w:tc>
+        <w:tc>
+          <w:tcPr>
+            <w:tcW w:w="1894" w:type="dxa"/>
+            <w:tcBorders>
+              <w:top w:val="nil"/>
+              <w:left w:val="nil"/>
+              <w:bottom w:val="nil"/>
+              <w:right w:val="nil"/>
+            </w:tcBorders>
+            <w:shd w:val="clear" w:color="auto" w:fill="auto"/>
+            <w:noWrap/>
+            <w:vAlign w:val="center"/>
+            <w:hideMark/>
+          </w:tcPr>
+          <w:p>
+            <w:pPr>
+              <w:jc w:val="center"/>
+              <w:rPr>
+                <w:rFonts w:ascii="Wingdings" w:hAnsi="Wingdings" w:cs="Calibri"/>
+                <w:color w:val="FF0000"/>
+                <w:sz w:val="36"/>
+                <w:szCs w:val="36"/>
+              </w:rPr>
+            </w:pPr>
+            <w:r>
+              <w:rPr>
+                <w:rFonts w:ascii="Wingdings" w:hAnsi="Wingdings" w:cs="Calibri"/>
+                <w:color w:val="FF0000"/>
+                <w:sz w:val="36"/>
+                <w:szCs w:val="36"/>
+              </w:rPr>
+              <w:t>û</w:t>
+            </w:r>
+          </w:p>
+        </w:tc>
+      </w:tr>
+      <w:tr>
+        <w:trPr>
+          <w:trHeight w:val="450"/>
+        </w:trPr>
+        <w:tc>
+          <w:tcPr>
+            <w:tcW w:w="2440" w:type="dxa"/>
+            <w:tcBorders>
+              <w:top w:val="nil"/>
+              <w:left w:val="nil"/>
+              <w:bottom w:val="nil"/>
+              <w:right w:val="nil"/>
+            </w:tcBorders>
+            <w:shd w:val="clear" w:color="000000" w:fill="A9D08E"/>
+            <w:noWrap/>
+            <w:vAlign w:val="bottom"/>
+            <w:hideMark/>
+          </w:tcPr>
+          <w:p>
+            <w:pPr>
+              <w:rPr>
+                <w:color w:val="000000"/>
+              </w:rPr>
+            </w:pPr>
+            <w:r>
+              <w:rPr>
+                <w:color w:val="000000"/>
+              </w:rPr>
+              <w:t>SurveyMonkey</w:t>
+            </w:r>
+            <w:r>
+              <w:rPr>
+                <w:rStyle w:val="FootnoteReference"/>
+                <w:color w:val="000000"/>
+              </w:rPr>
+              <w:footnoteReference w:id="2"/>
+            </w:r>
+          </w:p>
+        </w:tc>
+        <w:tc>
+          <w:tcPr>
+            <w:tcW w:w="2136" w:type="dxa"/>
+            <w:tcBorders>
+              <w:top w:val="nil"/>
+              <w:left w:val="nil"/>
+              <w:bottom w:val="nil"/>
+              <w:right w:val="nil"/>
+            </w:tcBorders>
+            <w:shd w:val="clear" w:color="auto" w:fill="auto"/>
+            <w:noWrap/>
+            <w:vAlign w:val="center"/>
+            <w:hideMark/>
+          </w:tcPr>
+          <w:p>
+            <w:pPr>
+              <w:jc w:val="center"/>
+              <w:rPr>
+                <w:rFonts w:ascii="Wingdings" w:hAnsi="Wingdings" w:cs="Calibri"/>
+                <w:color w:val="FF0000"/>
+                <w:sz w:val="36"/>
+                <w:szCs w:val="36"/>
+              </w:rPr>
+            </w:pPr>
+            <w:r>
+              <w:rPr>
+                <w:rFonts w:ascii="Wingdings" w:hAnsi="Wingdings" w:cs="Calibri"/>
+                <w:color w:val="FF0000"/>
+                <w:sz w:val="36"/>
+                <w:szCs w:val="36"/>
+              </w:rPr>
+              <w:t>û</w:t>
+            </w:r>
+          </w:p>
+        </w:tc>
+        <w:tc>
+          <w:tcPr>
+            <w:tcW w:w="2357" w:type="dxa"/>
+            <w:tcBorders>
+              <w:top w:val="nil"/>
+              <w:left w:val="nil"/>
+              <w:bottom w:val="nil"/>
+              <w:right w:val="nil"/>
+            </w:tcBorders>
+            <w:shd w:val="clear" w:color="auto" w:fill="auto"/>
+            <w:noWrap/>
+            <w:vAlign w:val="center"/>
+            <w:hideMark/>
+          </w:tcPr>
+          <w:p>
+            <w:pPr>
+              <w:jc w:val="center"/>
+              <w:rPr>
+                <w:rFonts w:ascii="Wingdings" w:hAnsi="Wingdings" w:cs="Calibri"/>
+                <w:color w:val="FF0000"/>
+                <w:sz w:val="36"/>
+                <w:szCs w:val="36"/>
+              </w:rPr>
+            </w:pPr>
+            <w:r>
+              <w:rPr>
+                <w:rFonts w:ascii="Wingdings" w:hAnsi="Wingdings" w:cs="Calibri"/>
+                <w:color w:val="FF0000"/>
+                <w:sz w:val="36"/>
+                <w:szCs w:val="36"/>
+              </w:rPr>
+              <w:t>û</w:t>
+            </w:r>
+          </w:p>
+        </w:tc>
+        <w:tc>
+          <w:tcPr>
+            <w:tcW w:w="2033" w:type="dxa"/>
+            <w:tcBorders>
+              <w:top w:val="nil"/>
+              <w:left w:val="nil"/>
+              <w:bottom w:val="nil"/>
+              <w:right w:val="nil"/>
+            </w:tcBorders>
+            <w:shd w:val="clear" w:color="auto" w:fill="auto"/>
+            <w:noWrap/>
+            <w:vAlign w:val="center"/>
+            <w:hideMark/>
+          </w:tcPr>
+          <w:p>
+            <w:pPr>
+              <w:jc w:val="center"/>
+              <w:rPr>
+                <w:rFonts w:ascii="Wingdings" w:hAnsi="Wingdings" w:cs="Calibri"/>
+                <w:color w:val="00B050"/>
+                <w:sz w:val="36"/>
+                <w:szCs w:val="36"/>
+              </w:rPr>
+            </w:pPr>
+            <w:r>
+              <w:rPr>
+                <w:rFonts w:ascii="Wingdings" w:hAnsi="Wingdings" w:cs="Calibri"/>
+                <w:color w:val="00B050"/>
+                <w:sz w:val="36"/>
+                <w:szCs w:val="36"/>
+              </w:rPr>
+              <w:t>ü</w:t>
+            </w:r>
+          </w:p>
+        </w:tc>
+        <w:tc>
+          <w:tcPr>
+            <w:tcW w:w="1894" w:type="dxa"/>
+            <w:tcBorders>
+              <w:top w:val="nil"/>
+              <w:left w:val="nil"/>
+              <w:bottom w:val="nil"/>
+              <w:right w:val="nil"/>
+            </w:tcBorders>
+            <w:shd w:val="clear" w:color="auto" w:fill="auto"/>
+            <w:noWrap/>
+            <w:vAlign w:val="center"/>
+            <w:hideMark/>
+          </w:tcPr>
+          <w:p>
+            <w:pPr>
+              <w:jc w:val="center"/>
+              <w:rPr>
+                <w:rFonts w:ascii="Wingdings" w:hAnsi="Wingdings" w:cs="Calibri"/>
+                <w:color w:val="FF0000"/>
+                <w:sz w:val="36"/>
+                <w:szCs w:val="36"/>
+              </w:rPr>
+            </w:pPr>
+            <w:r>
+              <w:rPr>
+                <w:rFonts w:ascii="Wingdings" w:hAnsi="Wingdings" w:cs="Calibri"/>
+                <w:color w:val="FF0000"/>
+                <w:sz w:val="36"/>
+                <w:szCs w:val="36"/>
+              </w:rPr>
+              <w:t>û</w:t>
+            </w:r>
+          </w:p>
+        </w:tc>
+      </w:tr>
+      <w:tr>
+        <w:trPr>
+          <w:trHeight w:val="450"/>
+        </w:trPr>
+        <w:tc>
+          <w:tcPr>
+            <w:tcW w:w="2440" w:type="dxa"/>
+            <w:tcBorders>
+              <w:top w:val="nil"/>
+              <w:left w:val="nil"/>
+              <w:bottom w:val="nil"/>
+              <w:right w:val="nil"/>
+            </w:tcBorders>
+            <w:shd w:val="clear" w:color="000000" w:fill="A9D08E"/>
+            <w:noWrap/>
+            <w:vAlign w:val="bottom"/>
+            <w:hideMark/>
+          </w:tcPr>
+          <w:p>
+            <w:pPr>
+              <w:rPr>
+                <w:color w:val="000000"/>
+              </w:rPr>
+            </w:pPr>
+            <w:r>
+              <w:rPr>
+                <w:color w:val="000000"/>
+              </w:rPr>
+              <w:t>Reviews Spreader</w:t>
+            </w:r>
+            <w:r>
+              <w:rPr>
+                <w:rStyle w:val="FootnoteReference"/>
+                <w:color w:val="000000"/>
+              </w:rPr>
+              <w:footnoteReference w:id="3"/>
+            </w:r>
+          </w:p>
+        </w:tc>
+        <w:tc>
+          <w:tcPr>
+            <w:tcW w:w="2136" w:type="dxa"/>
+            <w:tcBorders>
+              <w:top w:val="nil"/>
+              <w:left w:val="nil"/>
+              <w:bottom w:val="nil"/>
+              <w:right w:val="nil"/>
+            </w:tcBorders>
+            <w:shd w:val="clear" w:color="auto" w:fill="auto"/>
+            <w:noWrap/>
+            <w:vAlign w:val="center"/>
+            <w:hideMark/>
+          </w:tcPr>
+          <w:p>
+            <w:pPr>
+              <w:jc w:val="center"/>
+              <w:rPr>
+                <w:rFonts w:ascii="Wingdings" w:hAnsi="Wingdings" w:cs="Calibri"/>
+                <w:color w:val="00B050"/>
                 <w:sz w:val="28"/>
                 <w:szCs w:val="28"/>
               </w:rPr>
-              <w:t>Limited customization option</w:t>
+            </w:pPr>
+            <w:r>
+              <w:rPr>
+                <w:rFonts w:ascii="Wingdings" w:hAnsi="Wingdings" w:cs="Calibri"/>
+                <w:color w:val="00B050"/>
+                <w:sz w:val="28"/>
+                <w:szCs w:val="28"/>
+              </w:rPr>
+              <w:t>ü</w:t>
             </w:r>
           </w:p>
+        </w:tc>
+        <w:tc>
+          <w:tcPr>
+            <w:tcW w:w="2357" w:type="dxa"/>
+            <w:tcBorders>
+              <w:top w:val="nil"/>
+              <w:left w:val="nil"/>
+              <w:bottom w:val="nil"/>
+              <w:right w:val="nil"/>
+            </w:tcBorders>
+            <w:shd w:val="clear" w:color="auto" w:fill="auto"/>
+            <w:noWrap/>
+            <w:vAlign w:val="center"/>
+            <w:hideMark/>
+          </w:tcPr>
           <w:p>
             <w:pPr>
-              <w:pStyle w:val="ListParagraph"/>
-              <w:numPr>
-                <w:ilvl w:val="0"/>
-                <w:numId w:val="12"/>
-              </w:numPr>
+              <w:jc w:val="center"/>
+              <w:rPr>
+                <w:rFonts w:ascii="Wingdings" w:hAnsi="Wingdings" w:cs="Calibri"/>
+                <w:color w:val="FF0000"/>
+                <w:sz w:val="36"/>
+                <w:szCs w:val="36"/>
+              </w:rPr>
             </w:pPr>
             <w:r>
               <w:rPr>
+                <w:rFonts w:ascii="Wingdings" w:hAnsi="Wingdings" w:cs="Calibri"/>
+                <w:color w:val="FF0000"/>
+                <w:sz w:val="36"/>
+                <w:szCs w:val="36"/>
+              </w:rPr>
+              <w:t>û</w:t>
+            </w:r>
+          </w:p>
+        </w:tc>
+        <w:tc>
+          <w:tcPr>
+            <w:tcW w:w="2033" w:type="dxa"/>
+            <w:tcBorders>
+              <w:top w:val="nil"/>
+              <w:left w:val="nil"/>
+              <w:bottom w:val="nil"/>
+              <w:right w:val="nil"/>
+            </w:tcBorders>
+            <w:shd w:val="clear" w:color="auto" w:fill="auto"/>
+            <w:noWrap/>
+            <w:vAlign w:val="center"/>
+            <w:hideMark/>
+          </w:tcPr>
+          <w:p>
+            <w:pPr>
+              <w:jc w:val="center"/>
+              <w:rPr>
+                <w:rFonts w:ascii="Wingdings" w:hAnsi="Wingdings" w:cs="Calibri"/>
+                <w:color w:val="FF0000"/>
+                <w:sz w:val="36"/>
+                <w:szCs w:val="36"/>
+              </w:rPr>
+            </w:pPr>
+            <w:r>
+              <w:rPr>
+                <w:rFonts w:ascii="Wingdings" w:hAnsi="Wingdings" w:cs="Calibri"/>
+                <w:color w:val="FF0000"/>
+                <w:sz w:val="36"/>
+                <w:szCs w:val="36"/>
+              </w:rPr>
+              <w:t>û</w:t>
+            </w:r>
+          </w:p>
+        </w:tc>
+        <w:tc>
+          <w:tcPr>
+            <w:tcW w:w="1894" w:type="dxa"/>
+            <w:tcBorders>
+              <w:top w:val="nil"/>
+              <w:left w:val="nil"/>
+              <w:bottom w:val="nil"/>
+              <w:right w:val="nil"/>
+            </w:tcBorders>
+            <w:shd w:val="clear" w:color="auto" w:fill="auto"/>
+            <w:noWrap/>
+            <w:vAlign w:val="center"/>
+            <w:hideMark/>
+          </w:tcPr>
+          <w:p>
+            <w:pPr>
+              <w:jc w:val="center"/>
+              <w:rPr>
+                <w:rFonts w:ascii="Wingdings" w:hAnsi="Wingdings" w:cs="Calibri"/>
+                <w:color w:val="FF0000"/>
+                <w:sz w:val="36"/>
+                <w:szCs w:val="36"/>
+              </w:rPr>
+            </w:pPr>
+            <w:r>
+              <w:rPr>
+                <w:rFonts w:ascii="Wingdings" w:hAnsi="Wingdings" w:cs="Calibri"/>
+                <w:color w:val="FF0000"/>
+                <w:sz w:val="36"/>
+                <w:szCs w:val="36"/>
+              </w:rPr>
+              <w:t>û</w:t>
+            </w:r>
+          </w:p>
+        </w:tc>
+      </w:tr>
+      <w:tr>
+        <w:trPr>
+          <w:trHeight w:val="360"/>
+        </w:trPr>
+        <w:tc>
+          <w:tcPr>
+            <w:tcW w:w="2440" w:type="dxa"/>
+            <w:tcBorders>
+              <w:top w:val="nil"/>
+              <w:left w:val="nil"/>
+              <w:bottom w:val="nil"/>
+              <w:right w:val="nil"/>
+            </w:tcBorders>
+            <w:shd w:val="clear" w:color="000000" w:fill="FFFF00"/>
+            <w:noWrap/>
+            <w:vAlign w:val="bottom"/>
+            <w:hideMark/>
+          </w:tcPr>
+          <w:p>
+            <w:pPr>
+              <w:rPr>
+                <w:color w:val="000000"/>
+              </w:rPr>
+            </w:pPr>
+            <w:r>
+              <w:rPr>
+                <w:color w:val="000000"/>
+              </w:rPr>
+              <w:t xml:space="preserve">Proposed </w:t>
+            </w:r>
+            <w:r>
+              <w:rPr>
+                <w:color w:val="000000"/>
+              </w:rPr>
+              <w:t>System</w:t>
+            </w:r>
+          </w:p>
+        </w:tc>
+        <w:tc>
+          <w:tcPr>
+            <w:tcW w:w="2136" w:type="dxa"/>
+            <w:tcBorders>
+              <w:top w:val="nil"/>
+              <w:left w:val="nil"/>
+              <w:bottom w:val="nil"/>
+              <w:right w:val="nil"/>
+            </w:tcBorders>
+            <w:shd w:val="clear" w:color="000000" w:fill="FFFF00"/>
+            <w:noWrap/>
+            <w:vAlign w:val="center"/>
+            <w:hideMark/>
+          </w:tcPr>
+          <w:p>
+            <w:pPr>
+              <w:jc w:val="center"/>
+              <w:rPr>
+                <w:rFonts w:ascii="Wingdings" w:hAnsi="Wingdings" w:cs="Calibri"/>
+                <w:color w:val="00B050"/>
                 <w:sz w:val="28"/>
                 <w:szCs w:val="28"/>
               </w:rPr>
-              <w:t>Lack of real-time analytics</w:t>
+            </w:pPr>
+            <w:r>
+              <w:rPr>
+                <w:rFonts w:ascii="Wingdings" w:hAnsi="Wingdings" w:cs="Calibri"/>
+                <w:color w:val="00B050"/>
+                <w:sz w:val="28"/>
+                <w:szCs w:val="28"/>
+              </w:rPr>
+              <w:t>ü</w:t>
+            </w:r>
+          </w:p>
+        </w:tc>
+        <w:tc>
+          <w:tcPr>
+            <w:tcW w:w="2357" w:type="dxa"/>
+            <w:tcBorders>
+              <w:top w:val="nil"/>
+              <w:left w:val="nil"/>
+              <w:bottom w:val="nil"/>
+              <w:right w:val="nil"/>
+            </w:tcBorders>
+            <w:shd w:val="clear" w:color="000000" w:fill="FFFF00"/>
+            <w:noWrap/>
+            <w:vAlign w:val="center"/>
+            <w:hideMark/>
+          </w:tcPr>
+          <w:p>
+            <w:pPr>
+              <w:jc w:val="center"/>
+              <w:rPr>
+                <w:rFonts w:ascii="Wingdings" w:hAnsi="Wingdings" w:cs="Calibri"/>
+                <w:color w:val="00B050"/>
+                <w:sz w:val="28"/>
+                <w:szCs w:val="28"/>
+              </w:rPr>
+            </w:pPr>
+            <w:r>
+              <w:rPr>
+                <w:rFonts w:ascii="Wingdings" w:hAnsi="Wingdings" w:cs="Calibri"/>
+                <w:color w:val="00B050"/>
+                <w:sz w:val="28"/>
+                <w:szCs w:val="28"/>
+              </w:rPr>
+              <w:t>ü</w:t>
+            </w:r>
+          </w:p>
+        </w:tc>
+        <w:tc>
+          <w:tcPr>
+            <w:tcW w:w="2033" w:type="dxa"/>
+            <w:tcBorders>
+              <w:top w:val="nil"/>
+              <w:left w:val="nil"/>
+              <w:bottom w:val="nil"/>
+              <w:right w:val="nil"/>
+            </w:tcBorders>
+            <w:shd w:val="clear" w:color="000000" w:fill="FFFF00"/>
+            <w:noWrap/>
+            <w:vAlign w:val="center"/>
+            <w:hideMark/>
+          </w:tcPr>
+          <w:p>
+            <w:pPr>
+              <w:jc w:val="center"/>
+              <w:rPr>
+                <w:rFonts w:ascii="Wingdings" w:hAnsi="Wingdings" w:cs="Calibri"/>
+                <w:color w:val="00B050"/>
+                <w:sz w:val="28"/>
+                <w:szCs w:val="28"/>
+              </w:rPr>
+            </w:pPr>
+            <w:r>
+              <w:rPr>
+                <w:rFonts w:ascii="Wingdings" w:hAnsi="Wingdings" w:cs="Calibri"/>
+                <w:color w:val="00B050"/>
+                <w:sz w:val="28"/>
+                <w:szCs w:val="28"/>
+              </w:rPr>
+              <w:t>ü</w:t>
+            </w:r>
+          </w:p>
+        </w:tc>
+        <w:tc>
+          <w:tcPr>
+            <w:tcW w:w="1894" w:type="dxa"/>
+            <w:tcBorders>
+              <w:top w:val="nil"/>
+              <w:left w:val="nil"/>
+              <w:bottom w:val="nil"/>
+              <w:right w:val="nil"/>
+            </w:tcBorders>
+            <w:shd w:val="clear" w:color="000000" w:fill="FFFF00"/>
+            <w:noWrap/>
+            <w:vAlign w:val="center"/>
+            <w:hideMark/>
+          </w:tcPr>
+          <w:p>
+            <w:pPr>
+              <w:jc w:val="center"/>
+              <w:rPr>
+                <w:rFonts w:ascii="Wingdings" w:hAnsi="Wingdings" w:cs="Calibri"/>
+                <w:color w:val="00B050"/>
+                <w:sz w:val="28"/>
+                <w:szCs w:val="28"/>
+              </w:rPr>
+            </w:pPr>
+            <w:r>
+              <w:rPr>
+                <w:rFonts w:ascii="Wingdings" w:hAnsi="Wingdings" w:cs="Calibri"/>
+                <w:color w:val="00B050"/>
+                <w:sz w:val="28"/>
+                <w:szCs w:val="28"/>
+              </w:rPr>
+              <w:t>ü</w:t>
             </w:r>
           </w:p>
         </w:tc>
       </w:tr>
     </w:tbl>
+    <w:p>
+      <w:pPr>
+        <w:ind w:left="720"/>
+        <w:jc w:val="center"/>
+      </w:pPr>
+    </w:p>
+    <w:p>
+      <w:pPr>
+        <w:ind w:left="720"/>
+      </w:pPr>
+    </w:p>
+    <w:p>
+      <w:pPr>
+        <w:ind w:left="720"/>
+      </w:pPr>
+    </w:p>
+    <w:p>
+      <w:pPr>
+        <w:ind w:left="720"/>
+      </w:pPr>
+    </w:p>
+    <w:p>
+      <w:pPr>
+        <w:ind w:left="720"/>
+      </w:pPr>
+    </w:p>
+    <w:tbl>
+      <w:tblPr>
+        <w:tblW w:w="11640" w:type="dxa"/>
+        <w:jc w:val="center"/>
+        <w:tblLook w:val="04A0" w:firstRow="1" w:lastRow="0" w:firstColumn="1" w:lastColumn="0" w:noHBand="0" w:noVBand="1"/>
+      </w:tblPr>
+      <w:tblGrid>
+        <w:gridCol w:w="2440"/>
+        <w:gridCol w:w="1876"/>
+        <w:gridCol w:w="2150"/>
+        <w:gridCol w:w="1136"/>
+        <w:gridCol w:w="2223"/>
+        <w:gridCol w:w="1965"/>
+      </w:tblGrid>
+      <w:tr>
+        <w:trPr>
+          <w:trHeight w:val="300"/>
+          <w:jc w:val="center"/>
+        </w:trPr>
+        <w:tc>
+          <w:tcPr>
+            <w:tcW w:w="2440" w:type="dxa"/>
+            <w:vMerge w:val="restart"/>
+            <w:tcBorders>
+              <w:top w:val="nil"/>
+              <w:left w:val="nil"/>
+              <w:bottom w:val="nil"/>
+              <w:right w:val="nil"/>
+            </w:tcBorders>
+            <w:shd w:val="clear" w:color="000000" w:fill="548235"/>
+            <w:noWrap/>
+            <w:vAlign w:val="bottom"/>
+            <w:hideMark/>
+          </w:tcPr>
+          <w:p>
+            <w:pPr>
+              <w:jc w:val="center"/>
+              <w:rPr>
+                <w:b/>
+                <w:bCs/>
+                <w:color w:val="FFFFFF"/>
+              </w:rPr>
+            </w:pPr>
+            <w:r>
+              <w:rPr>
+                <w:b/>
+                <w:bCs/>
+                <w:color w:val="FFFFFF"/>
+              </w:rPr>
+              <w:t>Available Websites</w:t>
+            </w:r>
+          </w:p>
+        </w:tc>
+        <w:tc>
+          <w:tcPr>
+            <w:tcW w:w="9200" w:type="dxa"/>
+            <w:gridSpan w:val="5"/>
+            <w:tcBorders>
+              <w:top w:val="nil"/>
+              <w:left w:val="nil"/>
+              <w:bottom w:val="nil"/>
+              <w:right w:val="nil"/>
+            </w:tcBorders>
+            <w:shd w:val="clear" w:color="000000" w:fill="FFD966"/>
+            <w:noWrap/>
+            <w:vAlign w:val="bottom"/>
+            <w:hideMark/>
+          </w:tcPr>
+          <w:p>
+            <w:pPr>
+              <w:jc w:val="center"/>
+              <w:rPr>
+                <w:b/>
+                <w:bCs/>
+                <w:color w:val="000000"/>
+              </w:rPr>
+            </w:pPr>
+            <w:r>
+              <w:rPr>
+                <w:b/>
+                <w:bCs/>
+                <w:color w:val="000000"/>
+              </w:rPr>
+              <w:t>Business Side</w:t>
+            </w:r>
+          </w:p>
+        </w:tc>
+      </w:tr>
+      <w:tr>
+        <w:trPr>
+          <w:trHeight w:val="300"/>
+          <w:jc w:val="center"/>
+        </w:trPr>
+        <w:tc>
+          <w:tcPr>
+            <w:tcW w:w="2440" w:type="dxa"/>
+            <w:vMerge/>
+            <w:tcBorders>
+              <w:top w:val="nil"/>
+              <w:left w:val="nil"/>
+              <w:bottom w:val="nil"/>
+              <w:right w:val="nil"/>
+            </w:tcBorders>
+            <w:vAlign w:val="center"/>
+            <w:hideMark/>
+          </w:tcPr>
+          <w:p>
+            <w:pPr>
+              <w:rPr>
+                <w:b/>
+                <w:bCs/>
+                <w:color w:val="FFFFFF"/>
+              </w:rPr>
+            </w:pPr>
+          </w:p>
+        </w:tc>
+        <w:tc>
+          <w:tcPr>
+            <w:tcW w:w="1876" w:type="dxa"/>
+            <w:tcBorders>
+              <w:top w:val="nil"/>
+              <w:left w:val="nil"/>
+              <w:bottom w:val="nil"/>
+              <w:right w:val="nil"/>
+            </w:tcBorders>
+            <w:shd w:val="clear" w:color="auto" w:fill="auto"/>
+            <w:noWrap/>
+            <w:vAlign w:val="bottom"/>
+            <w:hideMark/>
+          </w:tcPr>
+          <w:p>
+            <w:pPr>
+              <w:rPr>
+                <w:color w:val="4472C4"/>
+              </w:rPr>
+            </w:pPr>
+            <w:r>
+              <w:rPr>
+                <w:color w:val="4472C4"/>
+              </w:rPr>
+              <w:t>Manages reviews</w:t>
+            </w:r>
+          </w:p>
+        </w:tc>
+        <w:tc>
+          <w:tcPr>
+            <w:tcW w:w="2150" w:type="dxa"/>
+            <w:tcBorders>
+              <w:top w:val="nil"/>
+              <w:left w:val="nil"/>
+              <w:bottom w:val="nil"/>
+              <w:right w:val="nil"/>
+            </w:tcBorders>
+            <w:shd w:val="clear" w:color="auto" w:fill="auto"/>
+            <w:noWrap/>
+            <w:vAlign w:val="bottom"/>
+            <w:hideMark/>
+          </w:tcPr>
+          <w:p>
+            <w:pPr>
+              <w:rPr>
+                <w:color w:val="2F75B5"/>
+              </w:rPr>
+            </w:pPr>
+            <w:r>
+              <w:rPr>
+                <w:color w:val="2F75B5"/>
+              </w:rPr>
+              <w:t>Manage Complaints</w:t>
+            </w:r>
+          </w:p>
+        </w:tc>
+        <w:tc>
+          <w:tcPr>
+            <w:tcW w:w="986" w:type="dxa"/>
+            <w:tcBorders>
+              <w:top w:val="nil"/>
+              <w:left w:val="nil"/>
+              <w:bottom w:val="nil"/>
+              <w:right w:val="nil"/>
+            </w:tcBorders>
+            <w:shd w:val="clear" w:color="auto" w:fill="auto"/>
+            <w:noWrap/>
+            <w:vAlign w:val="bottom"/>
+            <w:hideMark/>
+          </w:tcPr>
+          <w:p>
+            <w:pPr>
+              <w:rPr>
+                <w:color w:val="2F75B5"/>
+              </w:rPr>
+            </w:pPr>
+            <w:r>
+              <w:rPr>
+                <w:color w:val="2F75B5"/>
+              </w:rPr>
+              <w:t>Analytics</w:t>
+            </w:r>
+          </w:p>
+        </w:tc>
+        <w:tc>
+          <w:tcPr>
+            <w:tcW w:w="2223" w:type="dxa"/>
+            <w:tcBorders>
+              <w:top w:val="nil"/>
+              <w:left w:val="nil"/>
+              <w:bottom w:val="nil"/>
+              <w:right w:val="nil"/>
+            </w:tcBorders>
+            <w:shd w:val="clear" w:color="auto" w:fill="auto"/>
+            <w:noWrap/>
+            <w:vAlign w:val="bottom"/>
+            <w:hideMark/>
+          </w:tcPr>
+          <w:p>
+            <w:pPr>
+              <w:rPr>
+                <w:color w:val="2F75B5"/>
+              </w:rPr>
+            </w:pPr>
+            <w:r>
+              <w:rPr>
+                <w:color w:val="2F75B5"/>
+              </w:rPr>
+              <w:t>Competitor</w:t>
+            </w:r>
+            <w:r>
+              <w:rPr>
+                <w:color w:val="2F75B5"/>
+              </w:rPr>
+              <w:t xml:space="preserve"> Analysis</w:t>
+            </w:r>
+          </w:p>
+        </w:tc>
+        <w:tc>
+          <w:tcPr>
+            <w:tcW w:w="1965" w:type="dxa"/>
+            <w:tcBorders>
+              <w:top w:val="nil"/>
+              <w:left w:val="nil"/>
+              <w:bottom w:val="nil"/>
+              <w:right w:val="nil"/>
+            </w:tcBorders>
+            <w:shd w:val="clear" w:color="auto" w:fill="auto"/>
+            <w:noWrap/>
+            <w:vAlign w:val="bottom"/>
+            <w:hideMark/>
+          </w:tcPr>
+          <w:p>
+            <w:pPr>
+              <w:rPr>
+                <w:color w:val="2F75B5"/>
+              </w:rPr>
+            </w:pPr>
+            <w:r>
+              <w:rPr>
+                <w:color w:val="2F75B5"/>
+              </w:rPr>
+              <w:t xml:space="preserve">Survey generation </w:t>
+            </w:r>
+          </w:p>
+        </w:tc>
+      </w:tr>
+      <w:tr>
+        <w:trPr>
+          <w:trHeight w:val="450"/>
+          <w:jc w:val="center"/>
+        </w:trPr>
+        <w:tc>
+          <w:tcPr>
+            <w:tcW w:w="2440" w:type="dxa"/>
+            <w:tcBorders>
+              <w:top w:val="nil"/>
+              <w:left w:val="nil"/>
+              <w:bottom w:val="nil"/>
+              <w:right w:val="nil"/>
+            </w:tcBorders>
+            <w:shd w:val="clear" w:color="000000" w:fill="A9D08E"/>
+            <w:noWrap/>
+            <w:vAlign w:val="bottom"/>
+            <w:hideMark/>
+          </w:tcPr>
+          <w:p>
+            <w:pPr>
+              <w:rPr>
+                <w:color w:val="000000"/>
+              </w:rPr>
+            </w:pPr>
+            <w:r>
+              <w:rPr>
+                <w:color w:val="000000"/>
+              </w:rPr>
+              <w:t>Get Feedback</w:t>
+            </w:r>
+          </w:p>
+        </w:tc>
+        <w:tc>
+          <w:tcPr>
+            <w:tcW w:w="1876" w:type="dxa"/>
+            <w:tcBorders>
+              <w:top w:val="nil"/>
+              <w:left w:val="nil"/>
+              <w:bottom w:val="nil"/>
+              <w:right w:val="nil"/>
+            </w:tcBorders>
+            <w:shd w:val="clear" w:color="auto" w:fill="auto"/>
+            <w:noWrap/>
+            <w:vAlign w:val="center"/>
+            <w:hideMark/>
+          </w:tcPr>
+          <w:p>
+            <w:pPr>
+              <w:jc w:val="center"/>
+              <w:rPr>
+                <w:rFonts w:ascii="Wingdings" w:hAnsi="Wingdings" w:cs="Calibri"/>
+                <w:color w:val="FF0000"/>
+                <w:sz w:val="36"/>
+                <w:szCs w:val="36"/>
+              </w:rPr>
+            </w:pPr>
+            <w:r>
+              <w:rPr>
+                <w:rFonts w:ascii="Wingdings" w:hAnsi="Wingdings" w:cs="Calibri"/>
+                <w:color w:val="FF0000"/>
+                <w:sz w:val="36"/>
+                <w:szCs w:val="36"/>
+              </w:rPr>
+              <w:t>û</w:t>
+            </w:r>
+          </w:p>
+        </w:tc>
+        <w:tc>
+          <w:tcPr>
+            <w:tcW w:w="2150" w:type="dxa"/>
+            <w:tcBorders>
+              <w:top w:val="nil"/>
+              <w:left w:val="nil"/>
+              <w:bottom w:val="nil"/>
+              <w:right w:val="nil"/>
+            </w:tcBorders>
+            <w:shd w:val="clear" w:color="auto" w:fill="auto"/>
+            <w:noWrap/>
+            <w:vAlign w:val="center"/>
+            <w:hideMark/>
+          </w:tcPr>
+          <w:p>
+            <w:pPr>
+              <w:jc w:val="center"/>
+              <w:rPr>
+                <w:rFonts w:ascii="Wingdings" w:hAnsi="Wingdings" w:cs="Calibri"/>
+                <w:color w:val="FF0000"/>
+                <w:sz w:val="36"/>
+                <w:szCs w:val="36"/>
+              </w:rPr>
+            </w:pPr>
+            <w:r>
+              <w:rPr>
+                <w:rFonts w:ascii="Wingdings" w:hAnsi="Wingdings" w:cs="Calibri"/>
+                <w:color w:val="FF0000"/>
+                <w:sz w:val="36"/>
+                <w:szCs w:val="36"/>
+              </w:rPr>
+              <w:t>û</w:t>
+            </w:r>
+          </w:p>
+        </w:tc>
+        <w:tc>
+          <w:tcPr>
+            <w:tcW w:w="986" w:type="dxa"/>
+            <w:tcBorders>
+              <w:top w:val="nil"/>
+              <w:left w:val="nil"/>
+              <w:bottom w:val="nil"/>
+              <w:right w:val="nil"/>
+            </w:tcBorders>
+            <w:shd w:val="clear" w:color="auto" w:fill="auto"/>
+            <w:noWrap/>
+            <w:vAlign w:val="center"/>
+            <w:hideMark/>
+          </w:tcPr>
+          <w:p>
+            <w:pPr>
+              <w:jc w:val="center"/>
+              <w:rPr>
+                <w:rFonts w:ascii="Wingdings" w:hAnsi="Wingdings" w:cs="Calibri"/>
+                <w:color w:val="00B050"/>
+                <w:sz w:val="36"/>
+                <w:szCs w:val="36"/>
+              </w:rPr>
+            </w:pPr>
+            <w:r>
+              <w:rPr>
+                <w:rFonts w:ascii="Wingdings" w:hAnsi="Wingdings" w:cs="Calibri"/>
+                <w:color w:val="00B050"/>
+                <w:sz w:val="36"/>
+                <w:szCs w:val="36"/>
+              </w:rPr>
+              <w:t>ü</w:t>
+            </w:r>
+          </w:p>
+        </w:tc>
+        <w:tc>
+          <w:tcPr>
+            <w:tcW w:w="2223" w:type="dxa"/>
+            <w:tcBorders>
+              <w:top w:val="nil"/>
+              <w:left w:val="nil"/>
+              <w:bottom w:val="nil"/>
+              <w:right w:val="nil"/>
+            </w:tcBorders>
+            <w:shd w:val="clear" w:color="auto" w:fill="auto"/>
+            <w:noWrap/>
+            <w:vAlign w:val="center"/>
+            <w:hideMark/>
+          </w:tcPr>
+          <w:p>
+            <w:pPr>
+              <w:jc w:val="center"/>
+              <w:rPr>
+                <w:rFonts w:ascii="Wingdings" w:hAnsi="Wingdings" w:cs="Calibri"/>
+                <w:color w:val="FF0000"/>
+                <w:sz w:val="36"/>
+                <w:szCs w:val="36"/>
+              </w:rPr>
+            </w:pPr>
+            <w:r>
+              <w:rPr>
+                <w:rFonts w:ascii="Wingdings" w:hAnsi="Wingdings" w:cs="Calibri"/>
+                <w:color w:val="FF0000"/>
+                <w:sz w:val="36"/>
+                <w:szCs w:val="36"/>
+              </w:rPr>
+              <w:t>û</w:t>
+            </w:r>
+          </w:p>
+        </w:tc>
+        <w:tc>
+          <w:tcPr>
+            <w:tcW w:w="1965" w:type="dxa"/>
+            <w:tcBorders>
+              <w:top w:val="nil"/>
+              <w:left w:val="nil"/>
+              <w:bottom w:val="nil"/>
+              <w:right w:val="nil"/>
+            </w:tcBorders>
+            <w:shd w:val="clear" w:color="auto" w:fill="auto"/>
+            <w:noWrap/>
+            <w:vAlign w:val="center"/>
+            <w:hideMark/>
+          </w:tcPr>
+          <w:p>
+            <w:pPr>
+              <w:jc w:val="center"/>
+              <w:rPr>
+                <w:rFonts w:ascii="Wingdings" w:hAnsi="Wingdings" w:cs="Calibri"/>
+                <w:color w:val="00B050"/>
+                <w:sz w:val="36"/>
+                <w:szCs w:val="36"/>
+              </w:rPr>
+            </w:pPr>
+            <w:r>
+              <w:rPr>
+                <w:rFonts w:ascii="Wingdings" w:hAnsi="Wingdings" w:cs="Calibri"/>
+                <w:color w:val="00B050"/>
+                <w:sz w:val="36"/>
+                <w:szCs w:val="36"/>
+              </w:rPr>
+              <w:t>ü</w:t>
+            </w:r>
+          </w:p>
+        </w:tc>
+      </w:tr>
+      <w:tr>
+        <w:trPr>
+          <w:trHeight w:val="450"/>
+          <w:jc w:val="center"/>
+        </w:trPr>
+        <w:tc>
+          <w:tcPr>
+            <w:tcW w:w="2440" w:type="dxa"/>
+            <w:tcBorders>
+              <w:top w:val="nil"/>
+              <w:left w:val="nil"/>
+              <w:bottom w:val="nil"/>
+              <w:right w:val="nil"/>
+            </w:tcBorders>
+            <w:shd w:val="clear" w:color="000000" w:fill="A9D08E"/>
+            <w:noWrap/>
+            <w:vAlign w:val="bottom"/>
+            <w:hideMark/>
+          </w:tcPr>
+          <w:p>
+            <w:pPr>
+              <w:rPr>
+                <w:color w:val="000000"/>
+              </w:rPr>
+            </w:pPr>
+            <w:r>
+              <w:rPr>
+                <w:color w:val="000000"/>
+              </w:rPr>
+              <w:t>SurveyMonkey</w:t>
+            </w:r>
+          </w:p>
+        </w:tc>
+        <w:tc>
+          <w:tcPr>
+            <w:tcW w:w="1876" w:type="dxa"/>
+            <w:tcBorders>
+              <w:top w:val="nil"/>
+              <w:left w:val="nil"/>
+              <w:bottom w:val="nil"/>
+              <w:right w:val="nil"/>
+            </w:tcBorders>
+            <w:shd w:val="clear" w:color="auto" w:fill="auto"/>
+            <w:noWrap/>
+            <w:vAlign w:val="center"/>
+            <w:hideMark/>
+          </w:tcPr>
+          <w:p>
+            <w:pPr>
+              <w:jc w:val="center"/>
+              <w:rPr>
+                <w:rFonts w:ascii="Wingdings" w:hAnsi="Wingdings" w:cs="Calibri"/>
+                <w:color w:val="FF0000"/>
+                <w:sz w:val="36"/>
+                <w:szCs w:val="36"/>
+              </w:rPr>
+            </w:pPr>
+            <w:r>
+              <w:rPr>
+                <w:rFonts w:ascii="Wingdings" w:hAnsi="Wingdings" w:cs="Calibri"/>
+                <w:color w:val="FF0000"/>
+                <w:sz w:val="36"/>
+                <w:szCs w:val="36"/>
+              </w:rPr>
+              <w:t>û</w:t>
+            </w:r>
+          </w:p>
+        </w:tc>
+        <w:tc>
+          <w:tcPr>
+            <w:tcW w:w="2150" w:type="dxa"/>
+            <w:tcBorders>
+              <w:top w:val="nil"/>
+              <w:left w:val="nil"/>
+              <w:bottom w:val="nil"/>
+              <w:right w:val="nil"/>
+            </w:tcBorders>
+            <w:shd w:val="clear" w:color="auto" w:fill="auto"/>
+            <w:noWrap/>
+            <w:vAlign w:val="center"/>
+            <w:hideMark/>
+          </w:tcPr>
+          <w:p>
+            <w:pPr>
+              <w:jc w:val="center"/>
+              <w:rPr>
+                <w:rFonts w:ascii="Wingdings" w:hAnsi="Wingdings" w:cs="Calibri"/>
+                <w:color w:val="FF0000"/>
+                <w:sz w:val="36"/>
+                <w:szCs w:val="36"/>
+              </w:rPr>
+            </w:pPr>
+            <w:r>
+              <w:rPr>
+                <w:rFonts w:ascii="Wingdings" w:hAnsi="Wingdings" w:cs="Calibri"/>
+                <w:color w:val="FF0000"/>
+                <w:sz w:val="36"/>
+                <w:szCs w:val="36"/>
+              </w:rPr>
+              <w:t>û</w:t>
+            </w:r>
+          </w:p>
+        </w:tc>
+        <w:tc>
+          <w:tcPr>
+            <w:tcW w:w="986" w:type="dxa"/>
+            <w:tcBorders>
+              <w:top w:val="nil"/>
+              <w:left w:val="nil"/>
+              <w:bottom w:val="nil"/>
+              <w:right w:val="nil"/>
+            </w:tcBorders>
+            <w:shd w:val="clear" w:color="auto" w:fill="auto"/>
+            <w:noWrap/>
+            <w:vAlign w:val="center"/>
+            <w:hideMark/>
+          </w:tcPr>
+          <w:p>
+            <w:pPr>
+              <w:jc w:val="center"/>
+              <w:rPr>
+                <w:rFonts w:ascii="Wingdings" w:hAnsi="Wingdings" w:cs="Calibri"/>
+                <w:color w:val="00B050"/>
+                <w:sz w:val="36"/>
+                <w:szCs w:val="36"/>
+              </w:rPr>
+            </w:pPr>
+            <w:r>
+              <w:rPr>
+                <w:rFonts w:ascii="Wingdings" w:hAnsi="Wingdings" w:cs="Calibri"/>
+                <w:color w:val="00B050"/>
+                <w:sz w:val="36"/>
+                <w:szCs w:val="36"/>
+              </w:rPr>
+              <w:t>ü</w:t>
+            </w:r>
+          </w:p>
+        </w:tc>
+        <w:tc>
+          <w:tcPr>
+            <w:tcW w:w="2223" w:type="dxa"/>
+            <w:tcBorders>
+              <w:top w:val="nil"/>
+              <w:left w:val="nil"/>
+              <w:bottom w:val="nil"/>
+              <w:right w:val="nil"/>
+            </w:tcBorders>
+            <w:shd w:val="clear" w:color="auto" w:fill="auto"/>
+            <w:noWrap/>
+            <w:vAlign w:val="center"/>
+            <w:hideMark/>
+          </w:tcPr>
+          <w:p>
+            <w:pPr>
+              <w:jc w:val="center"/>
+              <w:rPr>
+                <w:rFonts w:ascii="Wingdings" w:hAnsi="Wingdings" w:cs="Calibri"/>
+                <w:color w:val="FF0000"/>
+                <w:sz w:val="36"/>
+                <w:szCs w:val="36"/>
+              </w:rPr>
+            </w:pPr>
+            <w:r>
+              <w:rPr>
+                <w:rFonts w:ascii="Wingdings" w:hAnsi="Wingdings" w:cs="Calibri"/>
+                <w:color w:val="FF0000"/>
+                <w:sz w:val="36"/>
+                <w:szCs w:val="36"/>
+              </w:rPr>
+              <w:t>û</w:t>
+            </w:r>
+          </w:p>
+        </w:tc>
+        <w:tc>
+          <w:tcPr>
+            <w:tcW w:w="1965" w:type="dxa"/>
+            <w:tcBorders>
+              <w:top w:val="nil"/>
+              <w:left w:val="nil"/>
+              <w:bottom w:val="nil"/>
+              <w:right w:val="nil"/>
+            </w:tcBorders>
+            <w:shd w:val="clear" w:color="auto" w:fill="auto"/>
+            <w:noWrap/>
+            <w:vAlign w:val="center"/>
+            <w:hideMark/>
+          </w:tcPr>
+          <w:p>
+            <w:pPr>
+              <w:jc w:val="center"/>
+              <w:rPr>
+                <w:rFonts w:ascii="Wingdings" w:hAnsi="Wingdings" w:cs="Calibri"/>
+                <w:color w:val="00B050"/>
+                <w:sz w:val="36"/>
+                <w:szCs w:val="36"/>
+              </w:rPr>
+            </w:pPr>
+            <w:r>
+              <w:rPr>
+                <w:rFonts w:ascii="Wingdings" w:hAnsi="Wingdings" w:cs="Calibri"/>
+                <w:color w:val="00B050"/>
+                <w:sz w:val="36"/>
+                <w:szCs w:val="36"/>
+              </w:rPr>
+              <w:t>ü</w:t>
+            </w:r>
+          </w:p>
+        </w:tc>
+      </w:tr>
+      <w:tr>
+        <w:trPr>
+          <w:trHeight w:val="450"/>
+          <w:jc w:val="center"/>
+        </w:trPr>
+        <w:tc>
+          <w:tcPr>
+            <w:tcW w:w="2440" w:type="dxa"/>
+            <w:tcBorders>
+              <w:top w:val="nil"/>
+              <w:left w:val="nil"/>
+              <w:bottom w:val="nil"/>
+              <w:right w:val="nil"/>
+            </w:tcBorders>
+            <w:shd w:val="clear" w:color="000000" w:fill="A9D08E"/>
+            <w:noWrap/>
+            <w:vAlign w:val="bottom"/>
+            <w:hideMark/>
+          </w:tcPr>
+          <w:p>
+            <w:pPr>
+              <w:rPr>
+                <w:color w:val="000000"/>
+              </w:rPr>
+            </w:pPr>
+            <w:r>
+              <w:rPr>
+                <w:color w:val="000000"/>
+              </w:rPr>
+              <w:t>Reviews Spreader</w:t>
+            </w:r>
+          </w:p>
+        </w:tc>
+        <w:tc>
+          <w:tcPr>
+            <w:tcW w:w="1876" w:type="dxa"/>
+            <w:tcBorders>
+              <w:top w:val="nil"/>
+              <w:left w:val="nil"/>
+              <w:bottom w:val="nil"/>
+              <w:right w:val="nil"/>
+            </w:tcBorders>
+            <w:shd w:val="clear" w:color="auto" w:fill="auto"/>
+            <w:noWrap/>
+            <w:vAlign w:val="center"/>
+            <w:hideMark/>
+          </w:tcPr>
+          <w:p>
+            <w:pPr>
+              <w:jc w:val="center"/>
+              <w:rPr>
+                <w:rFonts w:ascii="Wingdings" w:hAnsi="Wingdings" w:cs="Calibri"/>
+                <w:color w:val="00B050"/>
+                <w:sz w:val="36"/>
+                <w:szCs w:val="36"/>
+              </w:rPr>
+            </w:pPr>
+            <w:r>
+              <w:rPr>
+                <w:rFonts w:ascii="Wingdings" w:hAnsi="Wingdings" w:cs="Calibri"/>
+                <w:color w:val="00B050"/>
+                <w:sz w:val="36"/>
+                <w:szCs w:val="36"/>
+              </w:rPr>
+              <w:t>ü</w:t>
+            </w:r>
+          </w:p>
+        </w:tc>
+        <w:tc>
+          <w:tcPr>
+            <w:tcW w:w="2150" w:type="dxa"/>
+            <w:tcBorders>
+              <w:top w:val="nil"/>
+              <w:left w:val="nil"/>
+              <w:bottom w:val="nil"/>
+              <w:right w:val="nil"/>
+            </w:tcBorders>
+            <w:shd w:val="clear" w:color="auto" w:fill="auto"/>
+            <w:noWrap/>
+            <w:vAlign w:val="center"/>
+            <w:hideMark/>
+          </w:tcPr>
+          <w:p>
+            <w:pPr>
+              <w:jc w:val="center"/>
+              <w:rPr>
+                <w:rFonts w:ascii="Wingdings" w:hAnsi="Wingdings" w:cs="Calibri"/>
+                <w:color w:val="FF0000"/>
+                <w:sz w:val="36"/>
+                <w:szCs w:val="36"/>
+              </w:rPr>
+            </w:pPr>
+            <w:r>
+              <w:rPr>
+                <w:rFonts w:ascii="Wingdings" w:hAnsi="Wingdings" w:cs="Calibri"/>
+                <w:color w:val="FF0000"/>
+                <w:sz w:val="36"/>
+                <w:szCs w:val="36"/>
+              </w:rPr>
+              <w:t>û</w:t>
+            </w:r>
+          </w:p>
+        </w:tc>
+        <w:tc>
+          <w:tcPr>
+            <w:tcW w:w="986" w:type="dxa"/>
+            <w:tcBorders>
+              <w:top w:val="nil"/>
+              <w:left w:val="nil"/>
+              <w:bottom w:val="nil"/>
+              <w:right w:val="nil"/>
+            </w:tcBorders>
+            <w:shd w:val="clear" w:color="auto" w:fill="auto"/>
+            <w:noWrap/>
+            <w:vAlign w:val="center"/>
+            <w:hideMark/>
+          </w:tcPr>
+          <w:p>
+            <w:pPr>
+              <w:jc w:val="center"/>
+              <w:rPr>
+                <w:rFonts w:ascii="Wingdings" w:hAnsi="Wingdings" w:cs="Calibri"/>
+                <w:color w:val="FF0000"/>
+                <w:sz w:val="36"/>
+                <w:szCs w:val="36"/>
+              </w:rPr>
+            </w:pPr>
+            <w:r>
+              <w:rPr>
+                <w:rFonts w:ascii="Wingdings" w:hAnsi="Wingdings" w:cs="Calibri"/>
+                <w:color w:val="FF0000"/>
+                <w:sz w:val="36"/>
+                <w:szCs w:val="36"/>
+              </w:rPr>
+              <w:t>û</w:t>
+            </w:r>
+          </w:p>
+        </w:tc>
+        <w:tc>
+          <w:tcPr>
+            <w:tcW w:w="2223" w:type="dxa"/>
+            <w:tcBorders>
+              <w:top w:val="nil"/>
+              <w:left w:val="nil"/>
+              <w:bottom w:val="nil"/>
+              <w:right w:val="nil"/>
+            </w:tcBorders>
+            <w:shd w:val="clear" w:color="auto" w:fill="auto"/>
+            <w:noWrap/>
+            <w:vAlign w:val="center"/>
+            <w:hideMark/>
+          </w:tcPr>
+          <w:p>
+            <w:pPr>
+              <w:jc w:val="center"/>
+              <w:rPr>
+                <w:rFonts w:ascii="Wingdings" w:hAnsi="Wingdings" w:cs="Calibri"/>
+                <w:color w:val="FF0000"/>
+                <w:sz w:val="36"/>
+                <w:szCs w:val="36"/>
+              </w:rPr>
+            </w:pPr>
+            <w:r>
+              <w:rPr>
+                <w:rFonts w:ascii="Wingdings" w:hAnsi="Wingdings" w:cs="Calibri"/>
+                <w:color w:val="FF0000"/>
+                <w:sz w:val="36"/>
+                <w:szCs w:val="36"/>
+              </w:rPr>
+              <w:t>û</w:t>
+            </w:r>
+          </w:p>
+        </w:tc>
+        <w:tc>
+          <w:tcPr>
+            <w:tcW w:w="1965" w:type="dxa"/>
+            <w:tcBorders>
+              <w:top w:val="nil"/>
+              <w:left w:val="nil"/>
+              <w:bottom w:val="nil"/>
+              <w:right w:val="nil"/>
+            </w:tcBorders>
+            <w:shd w:val="clear" w:color="auto" w:fill="auto"/>
+            <w:noWrap/>
+            <w:vAlign w:val="center"/>
+            <w:hideMark/>
+          </w:tcPr>
+          <w:p>
+            <w:pPr>
+              <w:jc w:val="center"/>
+              <w:rPr>
+                <w:rFonts w:ascii="Wingdings" w:hAnsi="Wingdings" w:cs="Calibri"/>
+                <w:color w:val="FF0000"/>
+                <w:sz w:val="36"/>
+                <w:szCs w:val="36"/>
+              </w:rPr>
+            </w:pPr>
+            <w:r>
+              <w:rPr>
+                <w:rFonts w:ascii="Wingdings" w:hAnsi="Wingdings" w:cs="Calibri"/>
+                <w:color w:val="FF0000"/>
+                <w:sz w:val="36"/>
+                <w:szCs w:val="36"/>
+              </w:rPr>
+              <w:t>û</w:t>
+            </w:r>
+          </w:p>
+        </w:tc>
+      </w:tr>
+      <w:tr>
+        <w:trPr>
+          <w:trHeight w:val="360"/>
+          <w:jc w:val="center"/>
+        </w:trPr>
+        <w:tc>
+          <w:tcPr>
+            <w:tcW w:w="2440" w:type="dxa"/>
+            <w:tcBorders>
+              <w:top w:val="nil"/>
+              <w:left w:val="nil"/>
+              <w:bottom w:val="nil"/>
+              <w:right w:val="nil"/>
+            </w:tcBorders>
+            <w:shd w:val="clear" w:color="000000" w:fill="FFFF00"/>
+            <w:noWrap/>
+            <w:vAlign w:val="bottom"/>
+            <w:hideMark/>
+          </w:tcPr>
+          <w:p>
+            <w:pPr>
+              <w:rPr>
+                <w:color w:val="000000"/>
+              </w:rPr>
+            </w:pPr>
+            <w:r>
+              <w:rPr>
+                <w:color w:val="000000"/>
+              </w:rPr>
+              <w:t xml:space="preserve">Proposed </w:t>
+            </w:r>
+            <w:r>
+              <w:rPr>
+                <w:color w:val="000000"/>
+              </w:rPr>
+              <w:t>System</w:t>
+            </w:r>
+          </w:p>
+        </w:tc>
+        <w:tc>
+          <w:tcPr>
+            <w:tcW w:w="1876" w:type="dxa"/>
+            <w:tcBorders>
+              <w:top w:val="nil"/>
+              <w:left w:val="nil"/>
+              <w:bottom w:val="nil"/>
+              <w:right w:val="nil"/>
+            </w:tcBorders>
+            <w:shd w:val="clear" w:color="000000" w:fill="FFFF00"/>
+            <w:noWrap/>
+            <w:vAlign w:val="center"/>
+            <w:hideMark/>
+          </w:tcPr>
+          <w:p>
+            <w:pPr>
+              <w:jc w:val="center"/>
+              <w:rPr>
+                <w:rFonts w:ascii="Wingdings" w:hAnsi="Wingdings" w:cs="Calibri"/>
+                <w:color w:val="00B050"/>
+                <w:sz w:val="28"/>
+                <w:szCs w:val="28"/>
+              </w:rPr>
+            </w:pPr>
+            <w:r>
+              <w:rPr>
+                <w:rFonts w:ascii="Wingdings" w:hAnsi="Wingdings" w:cs="Calibri"/>
+                <w:color w:val="00B050"/>
+                <w:sz w:val="28"/>
+                <w:szCs w:val="28"/>
+              </w:rPr>
+              <w:t>ü</w:t>
+            </w:r>
+          </w:p>
+        </w:tc>
+        <w:tc>
+          <w:tcPr>
+            <w:tcW w:w="2150" w:type="dxa"/>
+            <w:tcBorders>
+              <w:top w:val="nil"/>
+              <w:left w:val="nil"/>
+              <w:bottom w:val="nil"/>
+              <w:right w:val="nil"/>
+            </w:tcBorders>
+            <w:shd w:val="clear" w:color="000000" w:fill="FFFF00"/>
+            <w:noWrap/>
+            <w:vAlign w:val="center"/>
+            <w:hideMark/>
+          </w:tcPr>
+          <w:p>
+            <w:pPr>
+              <w:jc w:val="center"/>
+              <w:rPr>
+                <w:rFonts w:ascii="Wingdings" w:hAnsi="Wingdings" w:cs="Calibri"/>
+                <w:color w:val="00B050"/>
+                <w:sz w:val="28"/>
+                <w:szCs w:val="28"/>
+              </w:rPr>
+            </w:pPr>
+            <w:r>
+              <w:rPr>
+                <w:rFonts w:ascii="Wingdings" w:hAnsi="Wingdings" w:cs="Calibri"/>
+                <w:color w:val="00B050"/>
+                <w:sz w:val="28"/>
+                <w:szCs w:val="28"/>
+              </w:rPr>
+              <w:t>ü</w:t>
+            </w:r>
+          </w:p>
+        </w:tc>
+        <w:tc>
+          <w:tcPr>
+            <w:tcW w:w="986" w:type="dxa"/>
+            <w:tcBorders>
+              <w:top w:val="nil"/>
+              <w:left w:val="nil"/>
+              <w:bottom w:val="nil"/>
+              <w:right w:val="nil"/>
+            </w:tcBorders>
+            <w:shd w:val="clear" w:color="000000" w:fill="FFFF00"/>
+            <w:noWrap/>
+            <w:vAlign w:val="center"/>
+            <w:hideMark/>
+          </w:tcPr>
+          <w:p>
+            <w:pPr>
+              <w:jc w:val="center"/>
+              <w:rPr>
+                <w:rFonts w:ascii="Wingdings" w:hAnsi="Wingdings" w:cs="Calibri"/>
+                <w:color w:val="00B050"/>
+                <w:sz w:val="28"/>
+                <w:szCs w:val="28"/>
+              </w:rPr>
+            </w:pPr>
+            <w:r>
+              <w:rPr>
+                <w:rFonts w:ascii="Wingdings" w:hAnsi="Wingdings" w:cs="Calibri"/>
+                <w:color w:val="00B050"/>
+                <w:sz w:val="28"/>
+                <w:szCs w:val="28"/>
+              </w:rPr>
+              <w:t>ü</w:t>
+            </w:r>
+          </w:p>
+        </w:tc>
+        <w:tc>
+          <w:tcPr>
+            <w:tcW w:w="2223" w:type="dxa"/>
+            <w:tcBorders>
+              <w:top w:val="nil"/>
+              <w:left w:val="nil"/>
+              <w:bottom w:val="nil"/>
+              <w:right w:val="nil"/>
+            </w:tcBorders>
+            <w:shd w:val="clear" w:color="000000" w:fill="FFFF00"/>
+            <w:noWrap/>
+            <w:vAlign w:val="center"/>
+            <w:hideMark/>
+          </w:tcPr>
+          <w:p>
+            <w:pPr>
+              <w:jc w:val="center"/>
+              <w:rPr>
+                <w:rFonts w:ascii="Wingdings" w:hAnsi="Wingdings" w:cs="Calibri"/>
+                <w:color w:val="00B050"/>
+                <w:sz w:val="28"/>
+                <w:szCs w:val="28"/>
+              </w:rPr>
+            </w:pPr>
+            <w:r>
+              <w:rPr>
+                <w:rFonts w:ascii="Wingdings" w:hAnsi="Wingdings" w:cs="Calibri"/>
+                <w:color w:val="00B050"/>
+                <w:sz w:val="28"/>
+                <w:szCs w:val="28"/>
+              </w:rPr>
+              <w:t>ü</w:t>
+            </w:r>
+          </w:p>
+        </w:tc>
+        <w:tc>
+          <w:tcPr>
+            <w:tcW w:w="1965" w:type="dxa"/>
+            <w:tcBorders>
+              <w:top w:val="nil"/>
+              <w:left w:val="nil"/>
+              <w:bottom w:val="nil"/>
+              <w:right w:val="nil"/>
+            </w:tcBorders>
+            <w:shd w:val="clear" w:color="000000" w:fill="FFFF00"/>
+            <w:noWrap/>
+            <w:vAlign w:val="center"/>
+            <w:hideMark/>
+          </w:tcPr>
+          <w:p>
+            <w:pPr>
+              <w:jc w:val="center"/>
+              <w:rPr>
+                <w:rFonts w:ascii="Wingdings" w:hAnsi="Wingdings" w:cs="Calibri"/>
+                <w:color w:val="00B050"/>
+                <w:sz w:val="28"/>
+                <w:szCs w:val="28"/>
+              </w:rPr>
+            </w:pPr>
+            <w:r>
+              <w:rPr>
+                <w:rFonts w:ascii="Wingdings" w:hAnsi="Wingdings" w:cs="Calibri"/>
+                <w:color w:val="00B050"/>
+                <w:sz w:val="28"/>
+                <w:szCs w:val="28"/>
+              </w:rPr>
+              <w:t>ü</w:t>
+            </w:r>
+          </w:p>
+        </w:tc>
+      </w:tr>
+    </w:tbl>
+    <w:p>
+      <w:pPr>
+        <w:ind w:left="720"/>
+      </w:pPr>
+    </w:p>
     <w:p>
       <w:pPr>
         <w:ind w:left="720"/>
@@ -4042,6 +6353,7 @@
           <w:sz w:val="28"/>
           <w:szCs w:val="28"/>
         </w:rPr>
+        <w:lastRenderedPageBreak/>
         <w:t>Personal Complain History</w:t>
       </w:r>
     </w:p>
@@ -4309,15 +6621,7 @@
           <w:sz w:val="28"/>
           <w:szCs w:val="28"/>
         </w:rPr>
-        <w:t xml:space="preserve">In our technical approach, we are embracing a robust architectural design to ensure a well-structured and scalable Brand Complaint Management and Rating App. This architecture consists of interconnected layers and modular components that facilitate efficient functionality and user interaction. At the forefront is the presentation layer, responsible for delivering an engaging and </w:t>
-      </w:r>
-      <w:r>
-        <w:rPr>
-          <w:sz w:val="28"/>
-          <w:szCs w:val="28"/>
-        </w:rPr>
-        <w:lastRenderedPageBreak/>
-        <w:t>user-friendly interface through React. Beneath this lies the application logic layer, powered by Node.js and Express.js, which handles critical tasks such as complaint processing, user authentication, and sentiment analysis. To enhance sentiment analysis, we're integrating the powerful GPT-3.5 Turbo API, provided by OpenAI, which enables a deeper understanding of user comments and reviews. Anchoring the architecture is our data storage layer, entrusted to MongoDB, a versatile NoSQL database. By adhering to this architectural approach and incorporating modular design principles, we aim to provide a seamless and user-centric solution for efficient complaint management and user ratings.</w:t>
+        <w:t>In our technical approach, we are embracing a robust architectural design to ensure a well-structured and scalable Brand Complaint Management and Rating App. This architecture consists of interconnected layers and modular components that facilitate efficient functionality and user interaction. At the forefront is the presentation layer, responsible for delivering an engaging and user-friendly interface through React. Beneath this lies the application logic layer, powered by Node.js and Express.js, which handles critical tasks such as complaint processing, user authentication, and sentiment analysis. To enhance sentiment analysis, we're integrating the powerful GPT-3.5 Turbo API, provided by OpenAI, which enables a deeper understanding of user comments and reviews. Anchoring the architecture is our data storage layer, entrusted to MongoDB, a versatile NoSQL database. By adhering to this architectural approach and incorporating modular design principles, we aim to provide a seamless and user-centric solution for efficient complaint management and user ratings.</w:t>
       </w:r>
     </w:p>
     <w:p>
@@ -4358,7 +6662,15 @@
           <w:sz w:val="28"/>
           <w:szCs w:val="28"/>
         </w:rPr>
-        <w:t>: OpenAI's GPT (generative pre-trained transformer) models have been trained to understand natural language and code. GPTs provide text outputs in response to their inputs. The inputs to GPTs are also referred to as "prompts". Designing a prompt is essentially how you “program” a GPT model, usually by providing instructions or some examples of how to successfully complete a task.</w:t>
+        <w:t xml:space="preserve">: OpenAI's GPT (generative pre-trained transformer) models have been trained to understand natural language and code. GPTs provide text outputs in response to their inputs. The inputs to GPTs are also referred to as "prompts". Designing a prompt is essentially how you “program” a GPT </w:t>
+      </w:r>
+      <w:r>
+        <w:rPr>
+          <w:sz w:val="28"/>
+          <w:szCs w:val="28"/>
+        </w:rPr>
+        <w:lastRenderedPageBreak/>
+        <w:t>model, usually by providing instructions or some examples of how to successfully complete a task.</w:t>
       </w:r>
       <w:r>
         <w:rPr>
@@ -4860,31 +7172,7 @@
           <w:szCs w:val="21"/>
           <w:shd w:val="clear" w:color="auto" w:fill="F9F9F9"/>
         </w:rPr>
-        <w:t xml:space="preserve">response = </w:t>
-      </w:r>
-      <w:proofErr w:type="gramStart"/>
-      <w:r>
-        <w:rPr>
-          <w:rFonts w:ascii="Courier New" w:hAnsi="Courier New" w:cs="Courier New"/>
-          <w:color w:val="242424"/>
-          <w:spacing w:val="-5"/>
-          <w:sz w:val="21"/>
-          <w:szCs w:val="21"/>
-          <w:shd w:val="clear" w:color="auto" w:fill="F9F9F9"/>
-        </w:rPr>
-        <w:t>openai.ChatCompletion.create</w:t>
-      </w:r>
-      <w:proofErr w:type="gramEnd"/>
-      <w:r>
-        <w:rPr>
-          <w:rFonts w:ascii="Courier New" w:hAnsi="Courier New" w:cs="Courier New"/>
-          <w:color w:val="242424"/>
-          <w:spacing w:val="-5"/>
-          <w:sz w:val="21"/>
-          <w:szCs w:val="21"/>
-          <w:shd w:val="clear" w:color="auto" w:fill="F9F9F9"/>
-        </w:rPr>
-        <w:t>(model=</w:t>
+        <w:t>response = openai.ChatCompletion.create(model=</w:t>
       </w:r>
       <w:r>
         <w:rPr>
@@ -5209,7 +7497,6 @@
                 <w:sz w:val="28"/>
                 <w:szCs w:val="28"/>
               </w:rPr>
-              <w:lastRenderedPageBreak/>
               <w:t>Frontend</w:t>
             </w:r>
           </w:p>
@@ -5582,7 +7869,7 @@
                     <pic:cNvPicPr/>
                   </pic:nvPicPr>
                   <pic:blipFill>
-                    <a:blip r:embed="rId10">
+                    <a:blip r:embed="rId16">
                       <a:extLst>
                         <a:ext uri="{28A0092B-C50C-407E-A947-70E740481C1C}">
                           <a14:useLocalDpi xmlns:a14="http://schemas.microsoft.com/office/drawing/2010/main" val="0"/>
@@ -5710,7 +7997,7 @@
                     <pic:cNvPicPr/>
                   </pic:nvPicPr>
                   <pic:blipFill>
-                    <a:blip r:embed="rId11">
+                    <a:blip r:embed="rId17">
                       <a:extLst>
                         <a:ext uri="{28A0092B-C50C-407E-A947-70E740481C1C}">
                           <a14:useLocalDpi xmlns:a14="http://schemas.microsoft.com/office/drawing/2010/main" val="0"/>
@@ -5800,7 +8087,7 @@
                     <pic:cNvPicPr/>
                   </pic:nvPicPr>
                   <pic:blipFill>
-                    <a:blip r:embed="rId12">
+                    <a:blip r:embed="rId18">
                       <a:extLst>
                         <a:ext uri="{28A0092B-C50C-407E-A947-70E740481C1C}">
                           <a14:useLocalDpi xmlns:a14="http://schemas.microsoft.com/office/drawing/2010/main" val="0"/>
@@ -5890,7 +8177,7 @@
                     </pic:cNvPicPr>
                   </pic:nvPicPr>
                   <pic:blipFill rotWithShape="1">
-                    <a:blip r:embed="rId13">
+                    <a:blip r:embed="rId19">
                       <a:extLst>
                         <a:ext uri="{28A0092B-C50C-407E-A947-70E740481C1C}">
                           <a14:useLocalDpi xmlns:a14="http://schemas.microsoft.com/office/drawing/2010/main" val="0"/>
@@ -6772,11 +9059,15 @@
         <w:r>
           <w:rPr>
             <w:rStyle w:val="Hyperlink"/>
-            <w:rFonts w:eastAsiaTheme="majorEastAsia"/>
           </w:rPr>
-          <w:t>voiceofcustomer.com.pk</w:t>
+          <w:t>https://www.getfeedback.com/help/getfeedback-product-overview/</w:t>
         </w:r>
       </w:hyperlink>
+    </w:p>
+    <w:p>
+      <w:pPr>
+        <w:pStyle w:val="FootnoteText"/>
+      </w:pPr>
     </w:p>
   </w:footnote>
   <w:footnote w:id="2">
@@ -6797,11 +9088,15 @@
         <w:r>
           <w:rPr>
             <w:rStyle w:val="Hyperlink"/>
-            <w:rFonts w:eastAsiaTheme="majorEastAsia"/>
           </w:rPr>
-          <w:t>getfeedback.com</w:t>
+          <w:t>https://www.surveymonkey.com/mp/take-a-tour/</w:t>
         </w:r>
       </w:hyperlink>
+    </w:p>
+    <w:p>
+      <w:pPr>
+        <w:pStyle w:val="FootnoteText"/>
+      </w:pPr>
     </w:p>
   </w:footnote>
   <w:footnote w:id="3">
@@ -6822,11 +9117,25 @@
         <w:r>
           <w:rPr>
             <w:rStyle w:val="Hyperlink"/>
-            <w:rFonts w:eastAsiaTheme="majorEastAsia"/>
           </w:rPr>
-          <w:t>surveymonkey.com</w:t>
+          <w:t>https://reviewspreader.com/#features</w:t>
         </w:r>
       </w:hyperlink>
+    </w:p>
+    <w:p>
+      <w:pPr>
+        <w:pStyle w:val="FootnoteText"/>
+      </w:pPr>
+    </w:p>
+    <w:p>
+      <w:pPr>
+        <w:pStyle w:val="FootnoteText"/>
+      </w:pPr>
+    </w:p>
+    <w:p>
+      <w:pPr>
+        <w:pStyle w:val="FootnoteText"/>
+      </w:pPr>
     </w:p>
   </w:footnote>
   <w:footnote w:id="4">
@@ -9665,6 +11974,18 @@
       <w:vertAlign w:val="superscript"/>
     </w:rPr>
   </w:style>
+  <w:style w:type="character" w:styleId="FollowedHyperlink">
+    <w:name w:val="FollowedHyperlink"/>
+    <w:basedOn w:val="DefaultParagraphFont"/>
+    <w:uiPriority w:val="99"/>
+    <w:semiHidden/>
+    <w:unhideWhenUsed/>
+    <w:rsid w:val="00E2666B"/>
+    <w:rPr>
+      <w:color w:val="954F72" w:themeColor="followedHyperlink"/>
+      <w:u w:val="single"/>
+    </w:rPr>
+  </w:style>
 </w:styles>
 </file>
 

</xml_diff>